<commit_message>
Finalized del 6 doc and updated draw.io files
</commit_message>
<xml_diff>
--- a/deliverable 6/Deliverable6.docx
+++ b/deliverable 6/Deliverable6.docx
@@ -1,6 +1,6 @@
 
 <file path=word/document.xml><?xml version="1.0" encoding="utf-8"?>
-<w:document xmlns:wpc="http://schemas.microsoft.com/office/word/2010/wordprocessingCanvas" xmlns:cx="http://schemas.microsoft.com/office/drawing/2014/chartex" xmlns:cx1="http://schemas.microsoft.com/office/drawing/2015/9/8/chartex" xmlns:cx2="http://schemas.microsoft.com/office/drawing/2015/10/21/chartex" xmlns:cx3="http://schemas.microsoft.com/office/drawing/2016/5/9/chartex" xmlns:cx4="http://schemas.microsoft.com/office/drawing/2016/5/10/chartex" xmlns:cx5="http://schemas.microsoft.com/office/drawing/2016/5/11/chartex" xmlns:cx6="http://schemas.microsoft.com/office/drawing/2016/5/12/chartex" xmlns:cx7="http://schemas.microsoft.com/office/drawing/2016/5/13/chartex" xmlns:cx8="http://schemas.microsoft.com/office/drawing/2016/5/14/chartex" xmlns:mc="http://schemas.openxmlformats.org/markup-compatibility/2006" xmlns:aink="http://schemas.microsoft.com/office/drawing/2016/ink" xmlns:am3d="http://schemas.microsoft.com/office/drawing/2017/model3d" xmlns:o="urn:schemas-microsoft-com:office:office" xmlns:oel="http://schemas.microsoft.com/office/2019/extlst" xmlns:r="http://schemas.openxmlformats.org/officeDocument/2006/relationships" xmlns:m="http://schemas.openxmlformats.org/officeDocument/2006/math" xmlns:v="urn:schemas-microsoft-com:vml" xmlns:wp14="http://schemas.microsoft.com/office/word/2010/wordprocessingDrawing" xmlns:wp="http://schemas.openxmlformats.org/drawingml/2006/wordprocessingDrawing" xmlns:w10="urn:schemas-microsoft-com:office:word" xmlns:w="http://schemas.openxmlformats.org/wordprocessingml/2006/main" xmlns:w14="http://schemas.microsoft.com/office/word/2010/wordml" xmlns:w15="http://schemas.microsoft.com/office/word/2012/wordml" xmlns:w16cex="http://schemas.microsoft.com/office/word/2018/wordml/cex" xmlns:w16cid="http://schemas.microsoft.com/office/word/2016/wordml/cid" xmlns:w16="http://schemas.microsoft.com/office/word/2018/wordml" xmlns:w16sdtdh="http://schemas.microsoft.com/office/word/2020/wordml/sdtdatahash" xmlns:w16se="http://schemas.microsoft.com/office/word/2015/wordml/symex" xmlns:wpg="http://schemas.microsoft.com/office/word/2010/wordprocessingGroup" xmlns:wpi="http://schemas.microsoft.com/office/word/2010/wordprocessingInk" xmlns:wne="http://schemas.microsoft.com/office/word/2006/wordml" xmlns:wps="http://schemas.microsoft.com/office/word/2010/wordprocessingShape" mc:Ignorable="w14 w15 w16se w16cid w16 w16cex w16sdtdh wp14">
+<w:document xmlns:wpc="http://schemas.microsoft.com/office/word/2010/wordprocessingCanvas" xmlns:cx="http://schemas.microsoft.com/office/drawing/2014/chartex" xmlns:cx1="http://schemas.microsoft.com/office/drawing/2015/9/8/chartex" xmlns:cx2="http://schemas.microsoft.com/office/drawing/2015/10/21/chartex" xmlns:cx3="http://schemas.microsoft.com/office/drawing/2016/5/9/chartex" xmlns:cx4="http://schemas.microsoft.com/office/drawing/2016/5/10/chartex" xmlns:cx5="http://schemas.microsoft.com/office/drawing/2016/5/11/chartex" xmlns:cx6="http://schemas.microsoft.com/office/drawing/2016/5/12/chartex" xmlns:cx7="http://schemas.microsoft.com/office/drawing/2016/5/13/chartex" xmlns:cx8="http://schemas.microsoft.com/office/drawing/2016/5/14/chartex" xmlns:mc="http://schemas.openxmlformats.org/markup-compatibility/2006" xmlns:aink="http://schemas.microsoft.com/office/drawing/2016/ink" xmlns:am3d="http://schemas.microsoft.com/office/drawing/2017/model3d" xmlns:o="urn:schemas-microsoft-com:office:office" xmlns:r="http://schemas.openxmlformats.org/officeDocument/2006/relationships" xmlns:m="http://schemas.openxmlformats.org/officeDocument/2006/math" xmlns:v="urn:schemas-microsoft-com:vml" xmlns:wp14="http://schemas.microsoft.com/office/word/2010/wordprocessingDrawing" xmlns:wp="http://schemas.openxmlformats.org/drawingml/2006/wordprocessingDrawing" xmlns:w10="urn:schemas-microsoft-com:office:word" xmlns:w="http://schemas.openxmlformats.org/wordprocessingml/2006/main" xmlns:w14="http://schemas.microsoft.com/office/word/2010/wordml" xmlns:w15="http://schemas.microsoft.com/office/word/2012/wordml" xmlns:w16cid="http://schemas.microsoft.com/office/word/2016/wordml/cid" xmlns:w16se="http://schemas.microsoft.com/office/word/2015/wordml/symex" xmlns:wpg="http://schemas.microsoft.com/office/word/2010/wordprocessingGroup" xmlns:wpi="http://schemas.microsoft.com/office/word/2010/wordprocessingInk" xmlns:wne="http://schemas.microsoft.com/office/word/2006/wordml" xmlns:wps="http://schemas.microsoft.com/office/word/2010/wordprocessingShape" mc:Ignorable="w14 w15 w16se w16cid wp14">
   <w:body>
     <w:p>
       <w:pPr>
@@ -691,6 +691,15 @@
           <w:szCs w:val="28"/>
         </w:rPr>
       </w:pPr>
+      <w:r>
+        <w:rPr>
+          <w:rFonts w:ascii="Times New Roman" w:eastAsia="Times New Roman" w:hAnsi="Times New Roman" w:cs="Times New Roman"/>
+          <w:color w:val="000000" w:themeColor="text1"/>
+          <w:sz w:val="28"/>
+          <w:szCs w:val="28"/>
+        </w:rPr>
+        <w:t>November 7, 2022</w:t>
+      </w:r>
     </w:p>
     <w:p>
       <w:pPr>
@@ -1556,7 +1565,7 @@
           <w:szCs w:val="28"/>
           <w:lang w:val="en-US"/>
         </w:rPr>
-        <w:t>4</w:t>
+        <w:t>5</w:t>
       </w:r>
     </w:p>
     <w:p>
@@ -1567,7 +1576,7 @@
           <w:color w:val="000000" w:themeColor="text1"/>
           <w:sz w:val="28"/>
           <w:szCs w:val="28"/>
-          <w:lang w:val="en-US"/>
+          <w:lang w:val="fr-FR"/>
         </w:rPr>
       </w:pPr>
       <w:r>
@@ -1576,20 +1585,32 @@
           <w:color w:val="000000" w:themeColor="text1"/>
           <w:sz w:val="28"/>
           <w:szCs w:val="28"/>
-          <w:lang w:val="en-US"/>
+          <w:lang w:val="fr-FR"/>
         </w:rPr>
         <w:t xml:space="preserve">Appendix 1 </w:t>
       </w:r>
       <w:r>
+        <w:rPr>
+          <w:lang w:val="fr-FR"/>
+        </w:rPr>
         <w:tab/>
       </w:r>
       <w:r>
+        <w:rPr>
+          <w:lang w:val="fr-FR"/>
+        </w:rPr>
         <w:tab/>
       </w:r>
       <w:r>
+        <w:rPr>
+          <w:lang w:val="fr-FR"/>
+        </w:rPr>
         <w:tab/>
       </w:r>
       <w:r>
+        <w:rPr>
+          <w:lang w:val="fr-FR"/>
+        </w:rPr>
         <w:tab/>
       </w:r>
       <w:r>
@@ -1598,14 +1619,20 @@
           <w:color w:val="000000" w:themeColor="text1"/>
           <w:sz w:val="28"/>
           <w:szCs w:val="28"/>
-          <w:lang w:val="en-US"/>
+          <w:lang w:val="fr-FR"/>
         </w:rPr>
         <w:t>----------------------------------------------</w:t>
       </w:r>
       <w:r>
+        <w:rPr>
+          <w:lang w:val="fr-FR"/>
+        </w:rPr>
         <w:tab/>
       </w:r>
       <w:r>
+        <w:rPr>
+          <w:lang w:val="fr-FR"/>
+        </w:rPr>
         <w:tab/>
       </w:r>
       <w:r>
@@ -1614,9 +1641,21 @@
           <w:color w:val="000000" w:themeColor="text1"/>
           <w:sz w:val="28"/>
           <w:szCs w:val="28"/>
-          <w:lang w:val="en-US"/>
-        </w:rPr>
-        <w:t>P</w:t>
+          <w:lang w:val="fr-FR"/>
+        </w:rPr>
+        <w:t>6-</w:t>
+      </w:r>
+      <w:bookmarkStart w:id="0" w:name="_GoBack"/>
+      <w:bookmarkEnd w:id="0"/>
+      <w:r>
+        <w:rPr>
+          <w:rFonts w:ascii="Times New Roman" w:eastAsia="Times New Roman" w:hAnsi="Times New Roman" w:cs="Times New Roman"/>
+          <w:color w:val="000000" w:themeColor="text1"/>
+          <w:sz w:val="28"/>
+          <w:szCs w:val="28"/>
+          <w:lang w:val="fr-FR"/>
+        </w:rPr>
+        <w:t>10</w:t>
       </w:r>
     </w:p>
     <w:p>
@@ -1627,7 +1666,7 @@
           <w:color w:val="000000" w:themeColor="text1"/>
           <w:sz w:val="28"/>
           <w:szCs w:val="28"/>
-          <w:lang w:val="en-US"/>
+          <w:lang w:val="fr-FR"/>
         </w:rPr>
       </w:pPr>
       <w:r>
@@ -1636,20 +1675,32 @@
           <w:color w:val="000000" w:themeColor="text1"/>
           <w:sz w:val="28"/>
           <w:szCs w:val="28"/>
-          <w:lang w:val="en-US"/>
+          <w:lang w:val="fr-FR"/>
         </w:rPr>
         <w:t>Appendix 2</w:t>
       </w:r>
       <w:r>
+        <w:rPr>
+          <w:lang w:val="fr-FR"/>
+        </w:rPr>
         <w:tab/>
       </w:r>
       <w:r>
+        <w:rPr>
+          <w:lang w:val="fr-FR"/>
+        </w:rPr>
         <w:tab/>
       </w:r>
       <w:r>
+        <w:rPr>
+          <w:lang w:val="fr-FR"/>
+        </w:rPr>
         <w:tab/>
       </w:r>
       <w:r>
+        <w:rPr>
+          <w:lang w:val="fr-FR"/>
+        </w:rPr>
         <w:tab/>
       </w:r>
       <w:r>
@@ -1658,11 +1709,14 @@
           <w:color w:val="000000" w:themeColor="text1"/>
           <w:sz w:val="28"/>
           <w:szCs w:val="28"/>
-          <w:lang w:val="en-US"/>
+          <w:lang w:val="fr-FR"/>
         </w:rPr>
         <w:t xml:space="preserve"> ----------------------------------------------</w:t>
       </w:r>
       <w:r>
+        <w:rPr>
+          <w:lang w:val="fr-FR"/>
+        </w:rPr>
         <w:tab/>
       </w:r>
       <w:r>
@@ -1671,9 +1725,9 @@
           <w:color w:val="000000" w:themeColor="text1"/>
           <w:sz w:val="28"/>
           <w:szCs w:val="28"/>
-          <w:lang w:val="en-US"/>
-        </w:rPr>
-        <w:t>P</w:t>
+          <w:lang w:val="fr-FR"/>
+        </w:rPr>
+        <w:t>10-11</w:t>
       </w:r>
     </w:p>
     <w:p>
@@ -1684,7 +1738,7 @@
           <w:color w:val="000000" w:themeColor="text1"/>
           <w:sz w:val="28"/>
           <w:szCs w:val="28"/>
-          <w:lang w:val="en-US"/>
+          <w:lang w:val="fr-FR"/>
         </w:rPr>
       </w:pPr>
       <w:r>
@@ -1693,20 +1747,32 @@
           <w:color w:val="000000" w:themeColor="text1"/>
           <w:sz w:val="28"/>
           <w:szCs w:val="28"/>
-          <w:lang w:val="en-US"/>
+          <w:lang w:val="fr-FR"/>
         </w:rPr>
         <w:t xml:space="preserve">Appendix 3 </w:t>
       </w:r>
       <w:r>
+        <w:rPr>
+          <w:lang w:val="fr-FR"/>
+        </w:rPr>
         <w:tab/>
       </w:r>
       <w:r>
+        <w:rPr>
+          <w:lang w:val="fr-FR"/>
+        </w:rPr>
         <w:tab/>
       </w:r>
       <w:r>
+        <w:rPr>
+          <w:lang w:val="fr-FR"/>
+        </w:rPr>
         <w:tab/>
       </w:r>
       <w:r>
+        <w:rPr>
+          <w:lang w:val="fr-FR"/>
+        </w:rPr>
         <w:tab/>
       </w:r>
       <w:r>
@@ -1715,14 +1781,20 @@
           <w:color w:val="000000" w:themeColor="text1"/>
           <w:sz w:val="28"/>
           <w:szCs w:val="28"/>
-          <w:lang w:val="en-US"/>
+          <w:lang w:val="fr-FR"/>
         </w:rPr>
         <w:t>----------------------------------------------</w:t>
       </w:r>
       <w:r>
+        <w:rPr>
+          <w:lang w:val="fr-FR"/>
+        </w:rPr>
         <w:tab/>
       </w:r>
       <w:r>
+        <w:rPr>
+          <w:lang w:val="fr-FR"/>
+        </w:rPr>
         <w:tab/>
       </w:r>
       <w:r>
@@ -1731,9 +1803,9 @@
           <w:color w:val="000000" w:themeColor="text1"/>
           <w:sz w:val="28"/>
           <w:szCs w:val="28"/>
-          <w:lang w:val="en-US"/>
-        </w:rPr>
-        <w:t>P</w:t>
+          <w:lang w:val="fr-FR"/>
+        </w:rPr>
+        <w:t>12</w:t>
       </w:r>
     </w:p>
     <w:p>
@@ -1744,7 +1816,7 @@
           <w:color w:val="000000" w:themeColor="text1"/>
           <w:sz w:val="28"/>
           <w:szCs w:val="28"/>
-          <w:lang w:val="en-US"/>
+          <w:lang w:val="fr-FR"/>
         </w:rPr>
       </w:pPr>
       <w:r>
@@ -1753,20 +1825,32 @@
           <w:color w:val="000000" w:themeColor="text1"/>
           <w:sz w:val="28"/>
           <w:szCs w:val="28"/>
-          <w:lang w:val="en-US"/>
+          <w:lang w:val="fr-FR"/>
         </w:rPr>
         <w:t>Appendix 4</w:t>
       </w:r>
       <w:r>
+        <w:rPr>
+          <w:lang w:val="fr-FR"/>
+        </w:rPr>
         <w:tab/>
       </w:r>
       <w:r>
+        <w:rPr>
+          <w:lang w:val="fr-FR"/>
+        </w:rPr>
         <w:tab/>
       </w:r>
       <w:r>
+        <w:rPr>
+          <w:lang w:val="fr-FR"/>
+        </w:rPr>
         <w:tab/>
       </w:r>
       <w:r>
+        <w:rPr>
+          <w:lang w:val="fr-FR"/>
+        </w:rPr>
         <w:tab/>
       </w:r>
       <w:r>
@@ -1775,11 +1859,14 @@
           <w:color w:val="000000" w:themeColor="text1"/>
           <w:sz w:val="28"/>
           <w:szCs w:val="28"/>
-          <w:lang w:val="en-US"/>
+          <w:lang w:val="fr-FR"/>
         </w:rPr>
         <w:t xml:space="preserve"> ----------------------------------------------</w:t>
       </w:r>
       <w:r>
+        <w:rPr>
+          <w:lang w:val="fr-FR"/>
+        </w:rPr>
         <w:tab/>
       </w:r>
       <w:r>
@@ -1788,9 +1875,9 @@
           <w:color w:val="000000" w:themeColor="text1"/>
           <w:sz w:val="28"/>
           <w:szCs w:val="28"/>
-          <w:lang w:val="en-US"/>
-        </w:rPr>
-        <w:t>P</w:t>
+          <w:lang w:val="fr-FR"/>
+        </w:rPr>
+        <w:t>12</w:t>
       </w:r>
     </w:p>
     <w:p>
@@ -1801,7 +1888,7 @@
           <w:color w:val="000000" w:themeColor="text1"/>
           <w:sz w:val="28"/>
           <w:szCs w:val="28"/>
-          <w:lang w:val="en-US"/>
+          <w:lang w:val="fr-FR"/>
         </w:rPr>
       </w:pPr>
       <w:r>
@@ -1810,17 +1897,26 @@
           <w:color w:val="000000" w:themeColor="text1"/>
           <w:sz w:val="28"/>
           <w:szCs w:val="28"/>
-          <w:lang w:val="en-US"/>
+          <w:lang w:val="fr-FR"/>
         </w:rPr>
         <w:t xml:space="preserve">Bibliography </w:t>
       </w:r>
       <w:r>
+        <w:rPr>
+          <w:lang w:val="fr-FR"/>
+        </w:rPr>
         <w:tab/>
       </w:r>
       <w:r>
+        <w:rPr>
+          <w:lang w:val="fr-FR"/>
+        </w:rPr>
         <w:tab/>
       </w:r>
       <w:r>
+        <w:rPr>
+          <w:lang w:val="fr-FR"/>
+        </w:rPr>
         <w:tab/>
       </w:r>
       <w:r>
@@ -1829,14 +1925,20 @@
           <w:color w:val="000000" w:themeColor="text1"/>
           <w:sz w:val="28"/>
           <w:szCs w:val="28"/>
-          <w:lang w:val="en-US"/>
+          <w:lang w:val="fr-FR"/>
         </w:rPr>
         <w:t>----------------------------------------------</w:t>
       </w:r>
       <w:r>
+        <w:rPr>
+          <w:lang w:val="fr-FR"/>
+        </w:rPr>
         <w:tab/>
       </w:r>
       <w:r>
+        <w:rPr>
+          <w:lang w:val="fr-FR"/>
+        </w:rPr>
         <w:tab/>
       </w:r>
       <w:r>
@@ -1845,13 +1947,31 @@
           <w:color w:val="000000" w:themeColor="text1"/>
           <w:sz w:val="28"/>
           <w:szCs w:val="28"/>
-          <w:lang w:val="en-US"/>
-        </w:rPr>
-        <w:t>P</w:t>
+          <w:lang w:val="fr-FR"/>
+        </w:rPr>
+        <w:t>1</w:t>
+      </w:r>
+      <w:r>
+        <w:rPr>
+          <w:rFonts w:ascii="Times New Roman" w:eastAsia="Times New Roman" w:hAnsi="Times New Roman" w:cs="Times New Roman"/>
+          <w:color w:val="000000" w:themeColor="text1"/>
+          <w:sz w:val="28"/>
+          <w:szCs w:val="28"/>
+          <w:lang w:val="fr-FR"/>
+        </w:rPr>
+        <w:t>3</w:t>
       </w:r>
     </w:p>
     <w:p>
-      <w:r>
+      <w:pPr>
+        <w:rPr>
+          <w:lang w:val="fr-FR"/>
+        </w:rPr>
+      </w:pPr>
+      <w:r>
+        <w:rPr>
+          <w:lang w:val="fr-FR"/>
+        </w:rPr>
         <w:br w:type="page"/>
       </w:r>
     </w:p>
@@ -2032,23 +2152,7 @@
           <w:color w:val="000000"/>
           <w:lang w:val="en-US"/>
         </w:rPr>
-        <w:t>In this deliverable, we did our database design by making a data dictionary to then make a</w:t>
-      </w:r>
-      <w:r>
-        <w:rPr>
-          <w:rStyle w:val="normaltextrun"/>
-          <w:color w:val="000000"/>
-          <w:lang w:val="en-US"/>
-        </w:rPr>
-        <w:t>n</w:t>
-      </w:r>
-      <w:r>
-        <w:rPr>
-          <w:rStyle w:val="normaltextrun"/>
-          <w:color w:val="000000"/>
-          <w:lang w:val="en-US"/>
-        </w:rPr>
-        <w:t> ERD, containing all the basic information like the IDs of the people involved whether they are part of the company or clients, names, contact information and descriptions of the item’s problems as well as the measures applied to fix the problems etc. We looked at the class diagram, that was done in a previous deliverable, to see if we needed to update it. After doing the database, we have the database queries which will help us see if there is anything to optimize as optimizing database queries helps with the efficiency of the application.</w:t>
+        <w:t>In this deliverable, we did our database design by making a data dictionary to then make an ERD, containing all the basic information like the IDs of the people involved whether they are part of the company or clients, names, contact information and descriptions of the item’s problems as well as the measures applied to fix the problems etc. We looked at the class diagram, that was done in a previous deliverable, to see if we needed to update it. After doing the database, we have the database queries which will help us see if there is anything to optimize as optimizing database queries helps with the efficiency of the application.</w:t>
       </w:r>
       <w:r>
         <w:rPr>
@@ -2273,7 +2377,19 @@
         <w:rPr>
           <w:rStyle w:val="normaltextrun"/>
         </w:rPr>
-        <w:t>The user can login as an employee by entering their name on the login page. Their name will be stored into the database with a unique employee id. They will be able to choose from add data, modify data, or view data. If they choose to add data, they need to input the client's name, client description, date, client email. They can add the client phone number and client address if it is available (nullable). They can select how they contacted the client using radio buttons. If it is by email, telephone or in person. An MAT (item barcode) is required when adding a product. Moreover, they can select the problem from dropdown. Whether it is computer problem, laptop problem, screen problem or phone tablet problem, it will provide different category under type of problems. Once the user login as an admin using name and password, they have the power to add or delete a record of the problem tables. The dropdown field for problem type on the add data page will change following the modifications made by the admin.</w:t>
+        <w:t>The user can login as an employee by entering their name on the login page. Their name will be stored into the database with a unique employee id. They will be able to choose from add data, modify data, or view data. If they choose to add data, they need to input the client's name, client description, date, client email. They can add the client phone number and client address if it is available (nullable). They can select how they contacted the client using radio buttons. If it is by email, telephone or in person.</w:t>
+      </w:r>
+      <w:r>
+        <w:rPr>
+          <w:rStyle w:val="normaltextrun"/>
+        </w:rPr>
+        <w:t xml:space="preserve"> A</w:t>
+      </w:r>
+      <w:r>
+        <w:rPr>
+          <w:rStyle w:val="normaltextrun"/>
+        </w:rPr>
+        <w:t xml:space="preserve"> MAT (item barcode) is required when adding a product. Moreover, they can select the problem from dropdown. Whether it is computer problem, laptop problem, screen problem or phone tablet problem, it will provide different category under type of problems. Once the user login as an admin using name and password, they have the power to add or delete a record of the problem tables. The dropdown field for problem type on the add data page will change following the modifications made by the admin.</w:t>
       </w:r>
     </w:p>
     <w:p>
@@ -2548,71 +2664,7 @@
           <w:lang w:val="en-US"/>
         </w:rPr>
         <w:lastRenderedPageBreak/>
-        <w:t xml:space="preserve">Appendix 1 </w:t>
-      </w:r>
-      <w:r>
-        <w:rPr>
-          <w:rFonts w:ascii="Times New Roman" w:eastAsia="Times New Roman" w:hAnsi="Times New Roman" w:cs="Times New Roman"/>
-          <w:b/>
-          <w:bCs/>
-          <w:color w:val="000000" w:themeColor="text1"/>
-          <w:sz w:val="28"/>
-          <w:szCs w:val="28"/>
-          <w:lang w:val="en-US"/>
-        </w:rPr>
-        <w:t>(</w:t>
-      </w:r>
-      <w:proofErr w:type="spellStart"/>
-      <w:r>
-        <w:rPr>
-          <w:rFonts w:ascii="Times New Roman" w:eastAsia="Times New Roman" w:hAnsi="Times New Roman" w:cs="Times New Roman"/>
-          <w:b/>
-          <w:bCs/>
-          <w:color w:val="000000" w:themeColor="text1"/>
-          <w:sz w:val="28"/>
-          <w:szCs w:val="28"/>
-          <w:lang w:val="en-US"/>
-        </w:rPr>
-        <w:t>Dinal</w:t>
-      </w:r>
-      <w:proofErr w:type="spellEnd"/>
-      <w:r>
-        <w:rPr>
-          <w:rFonts w:ascii="Times New Roman" w:eastAsia="Times New Roman" w:hAnsi="Times New Roman" w:cs="Times New Roman"/>
-          <w:b/>
-          <w:bCs/>
-          <w:color w:val="000000" w:themeColor="text1"/>
-          <w:sz w:val="28"/>
-          <w:szCs w:val="28"/>
-          <w:lang w:val="en-US"/>
-        </w:rPr>
-        <w:t xml:space="preserve"> &amp; </w:t>
-      </w:r>
-      <w:proofErr w:type="spellStart"/>
-      <w:r>
-        <w:rPr>
-          <w:rFonts w:ascii="Times New Roman" w:eastAsia="Times New Roman" w:hAnsi="Times New Roman" w:cs="Times New Roman"/>
-          <w:b/>
-          <w:bCs/>
-          <w:color w:val="000000" w:themeColor="text1"/>
-          <w:sz w:val="28"/>
-          <w:szCs w:val="28"/>
-          <w:lang w:val="en-US"/>
-        </w:rPr>
-        <w:t>Jiamin</w:t>
-      </w:r>
-      <w:proofErr w:type="spellEnd"/>
-      <w:r>
-        <w:rPr>
-          <w:rFonts w:ascii="Times New Roman" w:eastAsia="Times New Roman" w:hAnsi="Times New Roman" w:cs="Times New Roman"/>
-          <w:b/>
-          <w:bCs/>
-          <w:color w:val="000000" w:themeColor="text1"/>
-          <w:sz w:val="28"/>
-          <w:szCs w:val="28"/>
-          <w:lang w:val="en-US"/>
-        </w:rPr>
-        <w:t>)</w:t>
+        <w:t>Appendix 1</w:t>
       </w:r>
     </w:p>
     <w:p>
@@ -17883,10 +17935,10 @@
           <w:noProof/>
         </w:rPr>
         <w:drawing>
-          <wp:inline distT="0" distB="0" distL="0" distR="0" wp14:anchorId="41B9E64E" wp14:editId="14CF6C3A">
-            <wp:extent cx="5943600" cy="3641725"/>
-            <wp:effectExtent l="0" t="0" r="0" b="0"/>
-            <wp:docPr id="1" name="Picture 1" descr="Diagram&#10;&#10;Description automatically generated"/>
+          <wp:inline distT="0" distB="0" distL="0" distR="0" wp14:anchorId="19216B25" wp14:editId="21DA60C6">
+            <wp:extent cx="6667500" cy="4131762"/>
+            <wp:effectExtent l="0" t="0" r="0" b="2540"/>
+            <wp:docPr id="3" name="Picture 3"/>
             <wp:cNvGraphicFramePr>
               <a:graphicFrameLocks xmlns:a="http://schemas.openxmlformats.org/drawingml/2006/main" noChangeAspect="1"/>
             </wp:cNvGraphicFramePr>
@@ -17894,7 +17946,7 @@
               <a:graphicData uri="http://schemas.openxmlformats.org/drawingml/2006/picture">
                 <pic:pic xmlns:pic="http://schemas.openxmlformats.org/drawingml/2006/picture">
                   <pic:nvPicPr>
-                    <pic:cNvPr id="1" name="Picture 1" descr="Diagram&#10;&#10;Description automatically generated"/>
+                    <pic:cNvPr id="0" name="Picture 2"/>
                     <pic:cNvPicPr>
                       <a:picLocks noChangeAspect="1" noChangeArrowheads="1"/>
                     </pic:cNvPicPr>
@@ -17915,7 +17967,7 @@
                   <pic:spPr bwMode="auto">
                     <a:xfrm>
                       <a:off x="0" y="0"/>
-                      <a:ext cx="5943600" cy="3641725"/>
+                      <a:ext cx="6686255" cy="4143384"/>
                     </a:xfrm>
                     <a:prstGeom prst="rect">
                       <a:avLst/>
@@ -17979,7 +18031,6 @@
           <w:u w:val="single"/>
           <w:lang w:val="en-US"/>
         </w:rPr>
-        <w:lastRenderedPageBreak/>
         <w:t>Class diagram</w:t>
       </w:r>
     </w:p>
@@ -18012,6 +18063,7 @@
         <w:t xml:space="preserve">The admin class is similar to the Employee class but it has 2 new methods which are </w:t>
       </w:r>
       <w:proofErr w:type="spellStart"/>
+      <w:proofErr w:type="gramStart"/>
       <w:r>
         <w:rPr>
           <w:rFonts w:ascii="Times New Roman" w:eastAsia="Times New Roman" w:hAnsi="Times New Roman" w:cs="Times New Roman"/>
@@ -18029,9 +18081,9 @@
           <w:szCs w:val="24"/>
           <w:lang w:val="en-US"/>
         </w:rPr>
-        <w:t xml:space="preserve">() and </w:t>
-      </w:r>
-      <w:proofErr w:type="spellStart"/>
+        <w:t>(</w:t>
+      </w:r>
+      <w:proofErr w:type="gramEnd"/>
       <w:r>
         <w:rPr>
           <w:rFonts w:ascii="Times New Roman" w:eastAsia="Times New Roman" w:hAnsi="Times New Roman" w:cs="Times New Roman"/>
@@ -18039,8 +18091,9 @@
           <w:szCs w:val="24"/>
           <w:lang w:val="en-US"/>
         </w:rPr>
-        <w:t>delete</w:t>
-      </w:r>
+        <w:t xml:space="preserve">) and </w:t>
+      </w:r>
+      <w:proofErr w:type="spellStart"/>
       <w:r>
         <w:rPr>
           <w:rFonts w:ascii="Times New Roman" w:eastAsia="Times New Roman" w:hAnsi="Times New Roman" w:cs="Times New Roman"/>
@@ -18048,7 +18101,7 @@
           <w:szCs w:val="24"/>
           <w:lang w:val="en-US"/>
         </w:rPr>
-        <w:t>ProblemType</w:t>
+        <w:t>deleteProblemType</w:t>
       </w:r>
       <w:proofErr w:type="spellEnd"/>
       <w:r>
@@ -18058,16 +18111,7 @@
           <w:szCs w:val="24"/>
           <w:lang w:val="en-US"/>
         </w:rPr>
-        <w:t>()</w:t>
-      </w:r>
-      <w:r>
-        <w:rPr>
-          <w:rFonts w:ascii="Times New Roman" w:eastAsia="Times New Roman" w:hAnsi="Times New Roman" w:cs="Times New Roman"/>
-          <w:sz w:val="24"/>
-          <w:szCs w:val="24"/>
-          <w:lang w:val="en-US"/>
-        </w:rPr>
-        <w:t>.</w:t>
+        <w:t>().</w:t>
       </w:r>
     </w:p>
     <w:p>
@@ -18083,15 +18127,12 @@
       <w:r>
         <w:rPr>
           <w:noProof/>
-          <w:sz w:val="28"/>
-          <w:szCs w:val="28"/>
-          <w:lang w:val="en-US"/>
         </w:rPr>
         <w:drawing>
-          <wp:inline distT="0" distB="0" distL="0" distR="0" wp14:anchorId="6C883FA8" wp14:editId="1D2A3A78">
-            <wp:extent cx="3872253" cy="6219407"/>
-            <wp:effectExtent l="0" t="0" r="0" b="0"/>
-            <wp:docPr id="2" name="Picture 2" descr="Diagram&#10;&#10;Description automatically generated"/>
+          <wp:inline distT="0" distB="0" distL="0" distR="0" wp14:anchorId="6639A330" wp14:editId="0EB22AD5">
+            <wp:extent cx="3759392" cy="6038017"/>
+            <wp:effectExtent l="0" t="0" r="0" b="1270"/>
+            <wp:docPr id="4" name="Picture 4"/>
             <wp:cNvGraphicFramePr>
               <a:graphicFrameLocks xmlns:a="http://schemas.openxmlformats.org/drawingml/2006/main" noChangeAspect="1"/>
             </wp:cNvGraphicFramePr>
@@ -18099,7 +18140,7 @@
               <a:graphicData uri="http://schemas.openxmlformats.org/drawingml/2006/picture">
                 <pic:pic xmlns:pic="http://schemas.openxmlformats.org/drawingml/2006/picture">
                   <pic:nvPicPr>
-                    <pic:cNvPr id="2" name="Picture 2" descr="Diagram&#10;&#10;Description automatically generated"/>
+                    <pic:cNvPr id="0" name="Picture 4"/>
                     <pic:cNvPicPr>
                       <a:picLocks noChangeAspect="1" noChangeArrowheads="1"/>
                     </pic:cNvPicPr>
@@ -18120,7 +18161,7 @@
                   <pic:spPr bwMode="auto">
                     <a:xfrm>
                       <a:off x="0" y="0"/>
-                      <a:ext cx="3904048" cy="6270475"/>
+                      <a:ext cx="3783832" cy="6077270"/>
                     </a:xfrm>
                     <a:prstGeom prst="rect">
                       <a:avLst/>
@@ -18194,76 +18235,53 @@
           <w:szCs w:val="28"/>
           <w:lang w:val="en-US"/>
         </w:rPr>
-        <w:t xml:space="preserve"> (</w:t>
-      </w:r>
-      <w:proofErr w:type="spellStart"/>
-      <w:r>
-        <w:rPr>
-          <w:rFonts w:ascii="Times New Roman" w:eastAsia="Times New Roman" w:hAnsi="Times New Roman" w:cs="Times New Roman"/>
-          <w:b/>
-          <w:bCs/>
-          <w:color w:val="000000" w:themeColor="text1"/>
-          <w:sz w:val="28"/>
-          <w:szCs w:val="28"/>
-          <w:lang w:val="en-US"/>
-        </w:rPr>
-        <w:t>Alihan</w:t>
-      </w:r>
-      <w:proofErr w:type="spellEnd"/>
-      <w:r>
-        <w:rPr>
-          <w:rFonts w:ascii="Times New Roman" w:eastAsia="Times New Roman" w:hAnsi="Times New Roman" w:cs="Times New Roman"/>
-          <w:b/>
-          <w:bCs/>
-          <w:color w:val="000000" w:themeColor="text1"/>
-          <w:sz w:val="28"/>
-          <w:szCs w:val="28"/>
-          <w:lang w:val="en-US"/>
-        </w:rPr>
-        <w:t>)</w:t>
+        <w:t xml:space="preserve"> </w:t>
       </w:r>
     </w:p>
     <w:p>
       <w:pPr>
         <w:spacing w:line="256" w:lineRule="auto"/>
+        <w:ind w:firstLine="720"/>
+        <w:rPr>
+          <w:rStyle w:val="eop"/>
+          <w:rFonts w:ascii="Times New Roman" w:hAnsi="Times New Roman" w:cs="Times New Roman"/>
+          <w:color w:val="000000"/>
+          <w:sz w:val="24"/>
+          <w:szCs w:val="24"/>
+          <w:shd w:val="clear" w:color="auto" w:fill="FFFFFF"/>
+        </w:rPr>
       </w:pPr>
       <w:r>
         <w:rPr>
-          <w:rFonts w:ascii="Times New Roman" w:eastAsia="Times New Roman" w:hAnsi="Times New Roman" w:cs="Times New Roman"/>
-          <w:sz w:val="28"/>
-          <w:szCs w:val="28"/>
-          <w:lang w:val="en-US"/>
-        </w:rPr>
-        <w:t xml:space="preserve">-Descriptions and explanations of query optimization in your design. There are going to be many queries. Do you need to optimize them? If so, </w:t>
-      </w:r>
-      <w:bookmarkStart w:id="0" w:name="_Int_vzvqdjnD"/>
-      <w:r>
-        <w:rPr>
-          <w:rFonts w:ascii="Times New Roman" w:eastAsia="Times New Roman" w:hAnsi="Times New Roman" w:cs="Times New Roman"/>
-          <w:sz w:val="28"/>
-          <w:szCs w:val="28"/>
-          <w:lang w:val="en-US"/>
-        </w:rPr>
-        <w:t>why,</w:t>
-      </w:r>
-      <w:bookmarkEnd w:id="0"/>
-      <w:r>
-        <w:rPr>
-          <w:rFonts w:ascii="Times New Roman" w:eastAsia="Times New Roman" w:hAnsi="Times New Roman" w:cs="Times New Roman"/>
-          <w:sz w:val="28"/>
-          <w:szCs w:val="28"/>
-          <w:lang w:val="en-US"/>
-        </w:rPr>
-        <w:t xml:space="preserve"> and how? If not, why not? Normalization DB classes for Appendix</w:t>
+          <w:rStyle w:val="normaltextrun"/>
+          <w:rFonts w:ascii="Times New Roman" w:hAnsi="Times New Roman" w:cs="Times New Roman"/>
+          <w:color w:val="000000"/>
+          <w:sz w:val="24"/>
+          <w:szCs w:val="24"/>
+          <w:shd w:val="clear" w:color="auto" w:fill="FFFFFF"/>
+        </w:rPr>
+        <w:t>We would need to optimize since all the queries will be used to search up information quite often. All the queries use "SELECT” statements, so we can use indexes to speed up the search. Also, “IN” predicate can be used instead of =, And/or operators. The classes are normalized.</w:t>
+      </w:r>
+      <w:r>
+        <w:rPr>
+          <w:rStyle w:val="eop"/>
+          <w:rFonts w:ascii="Times New Roman" w:hAnsi="Times New Roman" w:cs="Times New Roman"/>
+          <w:color w:val="000000"/>
+          <w:sz w:val="24"/>
+          <w:szCs w:val="24"/>
+          <w:shd w:val="clear" w:color="auto" w:fill="FFFFFF"/>
+        </w:rPr>
+        <w:t> </w:t>
       </w:r>
     </w:p>
     <w:p>
       <w:pPr>
         <w:spacing w:line="256" w:lineRule="auto"/>
-        <w:rPr>
-          <w:rFonts w:ascii="Times New Roman" w:eastAsia="Times New Roman" w:hAnsi="Times New Roman" w:cs="Times New Roman"/>
-          <w:sz w:val="28"/>
-          <w:szCs w:val="28"/>
+        <w:ind w:firstLine="720"/>
+        <w:rPr>
+          <w:rFonts w:ascii="Times New Roman" w:eastAsia="Times New Roman" w:hAnsi="Times New Roman" w:cs="Times New Roman"/>
+          <w:sz w:val="24"/>
+          <w:szCs w:val="24"/>
           <w:lang w:val="en-US"/>
         </w:rPr>
       </w:pPr>
@@ -18582,97 +18600,127 @@
           <w:lang w:val="en-US"/>
         </w:rPr>
       </w:pPr>
+      <w:r>
+        <w:rPr>
+          <w:rFonts w:ascii="Times New Roman" w:eastAsia="Times New Roman" w:hAnsi="Times New Roman" w:cs="Times New Roman"/>
+          <w:b/>
+          <w:bCs/>
+          <w:color w:val="000000" w:themeColor="text1"/>
+          <w:sz w:val="28"/>
+          <w:szCs w:val="28"/>
+          <w:lang w:val="en-US"/>
+        </w:rPr>
+        <w:lastRenderedPageBreak/>
+        <w:t>Bibliography</w:t>
+      </w:r>
     </w:p>
     <w:p>
       <w:pPr>
-        <w:spacing w:line="256" w:lineRule="auto"/>
-        <w:rPr>
-          <w:rFonts w:ascii="Times New Roman" w:eastAsia="Times New Roman" w:hAnsi="Times New Roman" w:cs="Times New Roman"/>
+        <w:spacing w:after="0" w:line="240" w:lineRule="auto"/>
+        <w:rPr>
+          <w:rFonts w:ascii="Times New Roman" w:eastAsia="Times New Roman" w:hAnsi="Times New Roman" w:cs="Times New Roman"/>
+          <w:color w:val="202124"/>
+          <w:sz w:val="24"/>
+          <w:szCs w:val="24"/>
+          <w:lang w:val="en-US" w:eastAsia="en-US"/>
+        </w:rPr>
+      </w:pPr>
+      <w:r>
+        <w:rPr>
+          <w:rFonts w:ascii="Arial" w:eastAsia="Times New Roman" w:hAnsi="Arial" w:cs="Arial"/>
           <w:b/>
           <w:bCs/>
-          <w:color w:val="000000" w:themeColor="text1"/>
-          <w:sz w:val="28"/>
-          <w:szCs w:val="28"/>
-          <w:lang w:val="en-US"/>
-        </w:rPr>
-      </w:pPr>
-      <w:r>
-        <w:rPr>
-          <w:rFonts w:ascii="Times New Roman" w:eastAsia="Times New Roman" w:hAnsi="Times New Roman" w:cs="Times New Roman"/>
-          <w:b/>
-          <w:bCs/>
-          <w:color w:val="000000" w:themeColor="text1"/>
-          <w:sz w:val="28"/>
-          <w:szCs w:val="28"/>
-          <w:lang w:val="en-US"/>
-        </w:rPr>
-        <w:lastRenderedPageBreak/>
-        <w:t>Bibliography (</w:t>
+          <w:color w:val="202124"/>
+          <w:sz w:val="21"/>
+          <w:szCs w:val="21"/>
+          <w:lang w:val="en-US" w:eastAsia="en-US"/>
+        </w:rPr>
+        <w:br/>
       </w:r>
       <w:proofErr w:type="spellStart"/>
       <w:r>
         <w:rPr>
-          <w:rFonts w:ascii="Times New Roman" w:eastAsia="Times New Roman" w:hAnsi="Times New Roman" w:cs="Times New Roman"/>
-          <w:b/>
-          <w:bCs/>
-          <w:color w:val="000000" w:themeColor="text1"/>
-          <w:sz w:val="28"/>
-          <w:szCs w:val="28"/>
-          <w:lang w:val="en-US"/>
-        </w:rPr>
-        <w:t>Alihan</w:t>
+          <w:rStyle w:val="normaltextrun"/>
+          <w:rFonts w:ascii="Times New Roman" w:hAnsi="Times New Roman" w:cs="Times New Roman"/>
+          <w:color w:val="000000"/>
+          <w:sz w:val="24"/>
+          <w:szCs w:val="24"/>
+          <w:shd w:val="clear" w:color="auto" w:fill="FFFFFF"/>
+        </w:rPr>
+        <w:t>Gaudenz</w:t>
       </w:r>
       <w:proofErr w:type="spellEnd"/>
       <w:r>
         <w:rPr>
-          <w:rFonts w:ascii="Times New Roman" w:eastAsia="Times New Roman" w:hAnsi="Times New Roman" w:cs="Times New Roman"/>
-          <w:b/>
-          <w:bCs/>
-          <w:color w:val="000000" w:themeColor="text1"/>
-          <w:sz w:val="28"/>
-          <w:szCs w:val="28"/>
-          <w:lang w:val="en-US"/>
-        </w:rPr>
-        <w:t>)</w:t>
-      </w:r>
-    </w:p>
-    <w:p>
-      <w:pPr>
-        <w:spacing w:line="256" w:lineRule="auto"/>
-        <w:rPr>
-          <w:rFonts w:ascii="Times New Roman" w:eastAsia="Times New Roman" w:hAnsi="Times New Roman" w:cs="Times New Roman"/>
-          <w:b/>
-          <w:bCs/>
-          <w:color w:val="000000" w:themeColor="text1"/>
-          <w:sz w:val="28"/>
-          <w:szCs w:val="28"/>
-          <w:lang w:val="en-US"/>
-        </w:rPr>
-      </w:pPr>
-    </w:p>
-    <w:p>
-      <w:pPr>
-        <w:spacing w:line="256" w:lineRule="auto"/>
-        <w:rPr>
-          <w:rFonts w:ascii="Times New Roman" w:eastAsia="Times New Roman" w:hAnsi="Times New Roman" w:cs="Times New Roman"/>
-          <w:color w:val="000000" w:themeColor="text1"/>
-          <w:sz w:val="28"/>
-          <w:szCs w:val="28"/>
-          <w:lang w:val="en-US"/>
-        </w:rPr>
-      </w:pPr>
-    </w:p>
-    <w:p>
-      <w:pPr>
-        <w:spacing w:line="256" w:lineRule="auto"/>
-        <w:rPr>
-          <w:rFonts w:ascii="Times New Roman" w:eastAsia="Times New Roman" w:hAnsi="Times New Roman" w:cs="Times New Roman"/>
-          <w:color w:val="000000" w:themeColor="text1"/>
-          <w:sz w:val="28"/>
-          <w:szCs w:val="28"/>
-          <w:lang w:val="en-US"/>
-        </w:rPr>
-      </w:pPr>
+          <w:rStyle w:val="normaltextrun"/>
+          <w:rFonts w:ascii="Times New Roman" w:hAnsi="Times New Roman" w:cs="Times New Roman"/>
+          <w:color w:val="000000"/>
+          <w:sz w:val="24"/>
+          <w:szCs w:val="24"/>
+          <w:shd w:val="clear" w:color="auto" w:fill="FFFFFF"/>
+        </w:rPr>
+        <w:t xml:space="preserve">, A., &amp; Benson, D. (2000). </w:t>
+      </w:r>
+      <w:r>
+        <w:rPr>
+          <w:rStyle w:val="normaltextrun"/>
+          <w:rFonts w:ascii="Times New Roman" w:hAnsi="Times New Roman" w:cs="Times New Roman"/>
+          <w:i/>
+          <w:iCs/>
+          <w:color w:val="000000"/>
+          <w:sz w:val="24"/>
+          <w:szCs w:val="24"/>
+          <w:shd w:val="clear" w:color="auto" w:fill="FFFFFF"/>
+        </w:rPr>
+        <w:t>Diagrams.net - free flowchart maker and diagrams online</w:t>
+      </w:r>
+      <w:r>
+        <w:rPr>
+          <w:rStyle w:val="normaltextrun"/>
+          <w:rFonts w:ascii="Times New Roman" w:hAnsi="Times New Roman" w:cs="Times New Roman"/>
+          <w:color w:val="000000"/>
+          <w:sz w:val="24"/>
+          <w:szCs w:val="24"/>
+          <w:shd w:val="clear" w:color="auto" w:fill="FFFFFF"/>
+        </w:rPr>
+        <w:t xml:space="preserve">. Flowchart Maker &amp; Online Diagram Software. Retrieved November 7, 2022, from </w:t>
+      </w:r>
+      <w:hyperlink r:id="rId15" w:tgtFrame="_blank" w:history="1">
+        <w:r>
+          <w:rPr>
+            <w:rStyle w:val="normaltextrun"/>
+            <w:rFonts w:ascii="Times New Roman" w:hAnsi="Times New Roman" w:cs="Times New Roman"/>
+            <w:color w:val="0563C1"/>
+            <w:sz w:val="24"/>
+            <w:szCs w:val="24"/>
+            <w:u w:val="single"/>
+            <w:shd w:val="clear" w:color="auto" w:fill="FFFFFF"/>
+          </w:rPr>
+          <w:t>https://app.diagrams.net/</w:t>
+        </w:r>
+      </w:hyperlink>
+      <w:r>
+        <w:rPr>
+          <w:rStyle w:val="normaltextrun"/>
+          <w:rFonts w:ascii="Times New Roman" w:hAnsi="Times New Roman" w:cs="Times New Roman"/>
+          <w:color w:val="000000"/>
+          <w:sz w:val="24"/>
+          <w:szCs w:val="24"/>
+          <w:shd w:val="clear" w:color="auto" w:fill="FFFFFF"/>
+        </w:rPr>
+        <w:t xml:space="preserve"> </w:t>
+      </w:r>
+      <w:r>
+        <w:rPr>
+          <w:rStyle w:val="eop"/>
+          <w:rFonts w:ascii="Times New Roman" w:hAnsi="Times New Roman" w:cs="Times New Roman"/>
+          <w:color w:val="000000"/>
+          <w:sz w:val="24"/>
+          <w:szCs w:val="24"/>
+          <w:shd w:val="clear" w:color="auto" w:fill="FFFFFF"/>
+        </w:rPr>
+        <w:t> </w:t>
+      </w:r>
     </w:p>
     <w:sectPr>
       <w:pgSz w:w="12240" w:h="15840"/>
@@ -18713,7 +18761,7 @@
 </file>
 
 <file path=word/styles.xml><?xml version="1.0" encoding="utf-8"?>
-<w:styles xmlns:mc="http://schemas.openxmlformats.org/markup-compatibility/2006" xmlns:r="http://schemas.openxmlformats.org/officeDocument/2006/relationships" xmlns:w="http://schemas.openxmlformats.org/wordprocessingml/2006/main" xmlns:w14="http://schemas.microsoft.com/office/word/2010/wordml" xmlns:w15="http://schemas.microsoft.com/office/word/2012/wordml" xmlns:w16cex="http://schemas.microsoft.com/office/word/2018/wordml/cex" xmlns:w16cid="http://schemas.microsoft.com/office/word/2016/wordml/cid" xmlns:w16="http://schemas.microsoft.com/office/word/2018/wordml" xmlns:w16sdtdh="http://schemas.microsoft.com/office/word/2020/wordml/sdtdatahash" xmlns:w16se="http://schemas.microsoft.com/office/word/2015/wordml/symex" mc:Ignorable="w14 w15 w16se w16cid w16 w16cex w16sdtdh">
+<w:styles xmlns:mc="http://schemas.openxmlformats.org/markup-compatibility/2006" xmlns:r="http://schemas.openxmlformats.org/officeDocument/2006/relationships" xmlns:w="http://schemas.openxmlformats.org/wordprocessingml/2006/main" xmlns:w14="http://schemas.microsoft.com/office/word/2010/wordml" xmlns:w15="http://schemas.microsoft.com/office/word/2012/wordml" xmlns:w16cid="http://schemas.microsoft.com/office/word/2016/wordml/cid" xmlns:w16se="http://schemas.microsoft.com/office/word/2015/wordml/symex" mc:Ignorable="w14 w15 w16se w16cid">
   <w:docDefaults>
     <w:rPrDefault>
       <w:rPr>
@@ -18729,7 +18777,7 @@
       </w:pPr>
     </w:pPrDefault>
   </w:docDefaults>
-  <w:latentStyles w:defLockedState="0" w:defUIPriority="99" w:defSemiHidden="0" w:defUnhideWhenUsed="0" w:defQFormat="0" w:count="376">
+  <w:latentStyles w:defLockedState="0" w:defUIPriority="99" w:defSemiHidden="0" w:defUnhideWhenUsed="0" w:defQFormat="0" w:count="375">
     <w:lsdException w:name="Normal" w:uiPriority="0" w:qFormat="1"/>
     <w:lsdException w:name="heading 1" w:uiPriority="9" w:qFormat="1"/>
     <w:lsdException w:name="heading 2" w:semiHidden="1" w:uiPriority="9" w:unhideWhenUsed="1" w:qFormat="1"/>
@@ -19105,7 +19153,6 @@
     <w:lsdException w:name="Smart Hyperlink" w:semiHidden="1" w:unhideWhenUsed="1"/>
     <w:lsdException w:name="Hashtag" w:semiHidden="1" w:unhideWhenUsed="1"/>
     <w:lsdException w:name="Unresolved Mention" w:semiHidden="1" w:unhideWhenUsed="1"/>
-    <w:lsdException w:name="Smart Link" w:semiHidden="1" w:unhideWhenUsed="1"/>
   </w:latentStyles>
   <w:style w:type="paragraph" w:default="1" w:styleId="Normal">
     <w:name w:val="Normal"/>
@@ -19114,7 +19161,6 @@
   <w:style w:type="character" w:default="1" w:styleId="DefaultParagraphFont">
     <w:name w:val="Default Paragraph Font"/>
     <w:uiPriority w:val="1"/>
-    <w:semiHidden/>
     <w:unhideWhenUsed/>
   </w:style>
   <w:style w:type="table" w:default="1" w:styleId="TableNormal">
@@ -19185,7 +19231,6 @@
     <w:name w:val="Hyperlink"/>
     <w:basedOn w:val="DefaultParagraphFont"/>
     <w:uiPriority w:val="99"/>
-    <w:semiHidden/>
     <w:unhideWhenUsed/>
     <w:rsid w:val="00B40A5F"/>
     <w:rPr>
@@ -19203,6 +19248,18 @@
     <w:rPr>
       <w:color w:val="800080"/>
       <w:u w:val="single"/>
+    </w:rPr>
+  </w:style>
+  <w:style w:type="character" w:styleId="UnresolvedMention">
+    <w:name w:val="Unresolved Mention"/>
+    <w:basedOn w:val="DefaultParagraphFont"/>
+    <w:uiPriority w:val="99"/>
+    <w:semiHidden/>
+    <w:unhideWhenUsed/>
+    <w:rsid w:val="005F47D6"/>
+    <w:rPr>
+      <w:color w:val="605E5C"/>
+      <w:shd w:val="clear" w:color="auto" w:fill="E1DFDD"/>
     </w:rPr>
   </w:style>
 </w:styles>
@@ -19504,21 +19561,6 @@
 </file>
 
 <file path=customXml/item1.xml><?xml version="1.0" encoding="utf-8"?>
-<p:properties xmlns:p="http://schemas.microsoft.com/office/2006/metadata/properties" xmlns:xsi="http://www.w3.org/2001/XMLSchema-instance" xmlns:pc="http://schemas.microsoft.com/office/infopath/2007/PartnerControls">
-  <documentManagement/>
-</p:properties>
-</file>
-
-<file path=customXml/item2.xml><?xml version="1.0" encoding="utf-8"?>
-<?mso-contentType ?>
-<FormTemplates xmlns="http://schemas.microsoft.com/sharepoint/v3/contenttype/forms">
-  <Display>DocumentLibraryForm</Display>
-  <Edit>DocumentLibraryForm</Edit>
-  <New>DocumentLibraryForm</New>
-</FormTemplates>
-</file>
-
-<file path=customXml/item3.xml><?xml version="1.0" encoding="utf-8"?>
 <ct:contentTypeSchema xmlns:ct="http://schemas.microsoft.com/office/2006/metadata/contentType" xmlns:ma="http://schemas.microsoft.com/office/2006/metadata/properties/metaAttributes" ct:_="" ma:_="" ma:contentTypeName="Document" ma:contentTypeID="0x01010011C01DEAF05E61419FBCE64254177B15" ma:contentTypeVersion="11" ma:contentTypeDescription="Create a new document." ma:contentTypeScope="" ma:versionID="4f1ab569418e2cc4a8bfe7b68fbf2534">
   <xsd:schema xmlns:xsd="http://www.w3.org/2001/XMLSchema" xmlns:xs="http://www.w3.org/2001/XMLSchema" xmlns:p="http://schemas.microsoft.com/office/2006/metadata/properties" xmlns:ns3="af2084f9-cf63-4fb3-8ab6-d27ffb1c3e4f" xmlns:ns4="e55c14c4-d738-4a4b-93e2-78a80aebd8c3" targetNamespace="http://schemas.microsoft.com/office/2006/metadata/properties" ma:root="true" ma:fieldsID="d4bb4922409d49753a94e3decaf90197" ns3:_="" ns4:_="">
     <xsd:import namespace="af2084f9-cf63-4fb3-8ab6-d27ffb1c3e4f"/>
@@ -19729,24 +19771,22 @@
 </ct:contentTypeSchema>
 </file>
 
-<file path=customXml/itemProps1.xml><?xml version="1.0" encoding="utf-8"?>
-<ds:datastoreItem xmlns:ds="http://schemas.openxmlformats.org/officeDocument/2006/customXml" ds:itemID="{81F81F29-532F-46E6-B601-DE2833E6E595}">
-  <ds:schemaRefs>
-    <ds:schemaRef ds:uri="http://schemas.microsoft.com/office/2006/metadata/properties"/>
-    <ds:schemaRef ds:uri="http://schemas.microsoft.com/office/infopath/2007/PartnerControls"/>
-  </ds:schemaRefs>
-</ds:datastoreItem>
+<file path=customXml/item2.xml><?xml version="1.0" encoding="utf-8"?>
+<?mso-contentType ?>
+<FormTemplates xmlns="http://schemas.microsoft.com/sharepoint/v3/contenttype/forms">
+  <Display>DocumentLibraryForm</Display>
+  <Edit>DocumentLibraryForm</Edit>
+  <New>DocumentLibraryForm</New>
+</FormTemplates>
 </file>
 
-<file path=customXml/itemProps2.xml><?xml version="1.0" encoding="utf-8"?>
-<ds:datastoreItem xmlns:ds="http://schemas.openxmlformats.org/officeDocument/2006/customXml" ds:itemID="{800A1B79-CE9D-4DD6-8291-476A32C95D44}">
-  <ds:schemaRefs>
-    <ds:schemaRef ds:uri="http://schemas.microsoft.com/sharepoint/v3/contenttype/forms"/>
-  </ds:schemaRefs>
-</ds:datastoreItem>
+<file path=customXml/item3.xml><?xml version="1.0" encoding="utf-8"?>
+<p:properties xmlns:p="http://schemas.microsoft.com/office/2006/metadata/properties" xmlns:xsi="http://www.w3.org/2001/XMLSchema-instance" xmlns:pc="http://schemas.microsoft.com/office/infopath/2007/PartnerControls">
+  <documentManagement/>
+</p:properties>
 </file>
 
-<file path=customXml/itemProps3.xml><?xml version="1.0" encoding="utf-8"?>
+<file path=customXml/itemProps1.xml><?xml version="1.0" encoding="utf-8"?>
 <ds:datastoreItem xmlns:ds="http://schemas.openxmlformats.org/officeDocument/2006/customXml" ds:itemID="{942F85F0-A6CD-4505-BB85-2E100D345ED8}">
   <ds:schemaRefs>
     <ds:schemaRef ds:uri="http://schemas.microsoft.com/office/2006/metadata/contentType"/>
@@ -19763,4 +19803,21 @@
     <ds:schemaRef ds:uri="http://schemas.microsoft.com/internal/obd"/>
   </ds:schemaRefs>
 </ds:datastoreItem>
+</file>
+
+<file path=customXml/itemProps2.xml><?xml version="1.0" encoding="utf-8"?>
+<ds:datastoreItem xmlns:ds="http://schemas.openxmlformats.org/officeDocument/2006/customXml" ds:itemID="{800A1B79-CE9D-4DD6-8291-476A32C95D44}">
+  <ds:schemaRefs>
+    <ds:schemaRef ds:uri="http://schemas.microsoft.com/sharepoint/v3/contenttype/forms"/>
+  </ds:schemaRefs>
+</ds:datastoreItem>
+</file>
+
+<file path=customXml/itemProps3.xml><?xml version="1.0" encoding="utf-8"?>
+<ds:datastoreItem xmlns:ds="http://schemas.openxmlformats.org/officeDocument/2006/customXml" ds:itemID="{81F81F29-532F-46E6-B601-DE2833E6E595}">
+  <ds:schemaRefs>
+    <ds:schemaRef ds:uri="http://schemas.microsoft.com/office/2006/metadata/properties"/>
+    <ds:schemaRef ds:uri="http://schemas.microsoft.com/office/infopath/2007/PartnerControls"/>
+  </ds:schemaRefs>
+</ds:datastoreItem>
 </file>
</xml_diff>

<commit_message>
Updated del 6 doc
</commit_message>
<xml_diff>
--- a/deliverable 6/Deliverable6.docx
+++ b/deliverable 6/Deliverable6.docx
@@ -1643,19 +1643,7 @@
           <w:szCs w:val="28"/>
           <w:lang w:val="fr-FR"/>
         </w:rPr>
-        <w:t>6-</w:t>
-      </w:r>
-      <w:bookmarkStart w:id="0" w:name="_GoBack"/>
-      <w:bookmarkEnd w:id="0"/>
-      <w:r>
-        <w:rPr>
-          <w:rFonts w:ascii="Times New Roman" w:eastAsia="Times New Roman" w:hAnsi="Times New Roman" w:cs="Times New Roman"/>
-          <w:color w:val="000000" w:themeColor="text1"/>
-          <w:sz w:val="28"/>
-          <w:szCs w:val="28"/>
-          <w:lang w:val="fr-FR"/>
-        </w:rPr>
-        <w:t>10</w:t>
+        <w:t>6-10</w:t>
       </w:r>
     </w:p>
     <w:p>
@@ -1805,8 +1793,20 @@
           <w:szCs w:val="28"/>
           <w:lang w:val="fr-FR"/>
         </w:rPr>
-        <w:t>12</w:t>
-      </w:r>
+        <w:t>1</w:t>
+      </w:r>
+      <w:r>
+        <w:rPr>
+          <w:rFonts w:ascii="Times New Roman" w:eastAsia="Times New Roman" w:hAnsi="Times New Roman" w:cs="Times New Roman"/>
+          <w:color w:val="000000" w:themeColor="text1"/>
+          <w:sz w:val="28"/>
+          <w:szCs w:val="28"/>
+          <w:lang w:val="fr-FR"/>
+        </w:rPr>
+        <w:t>1</w:t>
+      </w:r>
+      <w:bookmarkStart w:id="0" w:name="_GoBack"/>
+      <w:bookmarkEnd w:id="0"/>
     </w:p>
     <w:p>
       <w:pPr>
@@ -4486,7 +4486,7 @@
     </w:p>
     <w:tbl>
       <w:tblPr>
-        <w:tblW w:w="0" w:type="dxa"/>
+        <w:tblW w:w="9344" w:type="dxa"/>
         <w:tblBorders>
           <w:top w:val="outset" w:sz="6" w:space="0" w:color="auto"/>
           <w:left w:val="outset" w:sz="6" w:space="0" w:color="auto"/>
@@ -4513,7 +4513,7 @@
         </w:trPr>
         <w:tc>
           <w:tcPr>
-            <w:tcW w:w="1515" w:type="dxa"/>
+            <w:tcW w:w="1940" w:type="dxa"/>
             <w:tcBorders>
               <w:top w:val="single" w:sz="6" w:space="0" w:color="5B9BD5"/>
               <w:left w:val="single" w:sz="6" w:space="0" w:color="5B9BD5"/>
@@ -4553,7 +4553,7 @@
         </w:tc>
         <w:tc>
           <w:tcPr>
-            <w:tcW w:w="1380" w:type="dxa"/>
+            <w:tcW w:w="837" w:type="dxa"/>
             <w:tcBorders>
               <w:top w:val="single" w:sz="6" w:space="0" w:color="5B9BD5"/>
               <w:left w:val="nil"/>
@@ -4593,7 +4593,7 @@
         </w:tc>
         <w:tc>
           <w:tcPr>
-            <w:tcW w:w="1620" w:type="dxa"/>
+            <w:tcW w:w="1982" w:type="dxa"/>
             <w:tcBorders>
               <w:top w:val="single" w:sz="6" w:space="0" w:color="5B9BD5"/>
               <w:left w:val="nil"/>
@@ -4633,7 +4633,7 @@
         </w:tc>
         <w:tc>
           <w:tcPr>
-            <w:tcW w:w="1305" w:type="dxa"/>
+            <w:tcW w:w="1048" w:type="dxa"/>
             <w:tcBorders>
               <w:top w:val="single" w:sz="6" w:space="0" w:color="5B9BD5"/>
               <w:left w:val="nil"/>
@@ -4673,7 +4673,7 @@
         </w:tc>
         <w:tc>
           <w:tcPr>
-            <w:tcW w:w="1950" w:type="dxa"/>
+            <w:tcW w:w="1791" w:type="dxa"/>
             <w:tcBorders>
               <w:top w:val="single" w:sz="6" w:space="0" w:color="5B9BD5"/>
               <w:left w:val="nil"/>
@@ -4713,7 +4713,7 @@
         </w:tc>
         <w:tc>
           <w:tcPr>
-            <w:tcW w:w="1680" w:type="dxa"/>
+            <w:tcW w:w="1746" w:type="dxa"/>
             <w:tcBorders>
               <w:top w:val="single" w:sz="6" w:space="0" w:color="5B9BD5"/>
               <w:left w:val="nil"/>
@@ -4758,7 +4758,7 @@
         </w:trPr>
         <w:tc>
           <w:tcPr>
-            <w:tcW w:w="1515" w:type="dxa"/>
+            <w:tcW w:w="1940" w:type="dxa"/>
             <w:tcBorders>
               <w:top w:val="single" w:sz="6" w:space="0" w:color="9CC2E5"/>
               <w:left w:val="single" w:sz="6" w:space="0" w:color="9CC2E5"/>
@@ -4809,7 +4809,7 @@
         </w:tc>
         <w:tc>
           <w:tcPr>
-            <w:tcW w:w="1380" w:type="dxa"/>
+            <w:tcW w:w="837" w:type="dxa"/>
             <w:tcBorders>
               <w:top w:val="single" w:sz="6" w:space="0" w:color="9CC2E5"/>
               <w:left w:val="single" w:sz="6" w:space="0" w:color="9CC2E5"/>
@@ -4843,7 +4843,7 @@
         </w:tc>
         <w:tc>
           <w:tcPr>
-            <w:tcW w:w="1620" w:type="dxa"/>
+            <w:tcW w:w="1982" w:type="dxa"/>
             <w:tcBorders>
               <w:top w:val="single" w:sz="6" w:space="0" w:color="9CC2E5"/>
               <w:left w:val="single" w:sz="6" w:space="0" w:color="9CC2E5"/>
@@ -4888,7 +4888,7 @@
         </w:tc>
         <w:tc>
           <w:tcPr>
-            <w:tcW w:w="1305" w:type="dxa"/>
+            <w:tcW w:w="1048" w:type="dxa"/>
             <w:tcBorders>
               <w:top w:val="single" w:sz="6" w:space="0" w:color="9CC2E5"/>
               <w:left w:val="single" w:sz="6" w:space="0" w:color="9CC2E5"/>
@@ -4922,7 +4922,7 @@
         </w:tc>
         <w:tc>
           <w:tcPr>
-            <w:tcW w:w="1950" w:type="dxa"/>
+            <w:tcW w:w="1791" w:type="dxa"/>
             <w:tcBorders>
               <w:top w:val="single" w:sz="6" w:space="0" w:color="9CC2E5"/>
               <w:left w:val="single" w:sz="6" w:space="0" w:color="9CC2E5"/>
@@ -4956,7 +4956,7 @@
         </w:tc>
         <w:tc>
           <w:tcPr>
-            <w:tcW w:w="1680" w:type="dxa"/>
+            <w:tcW w:w="1746" w:type="dxa"/>
             <w:tcBorders>
               <w:top w:val="single" w:sz="6" w:space="0" w:color="9CC2E5"/>
               <w:left w:val="single" w:sz="6" w:space="0" w:color="9CC2E5"/>
@@ -4995,7 +4995,7 @@
         </w:trPr>
         <w:tc>
           <w:tcPr>
-            <w:tcW w:w="1515" w:type="dxa"/>
+            <w:tcW w:w="1940" w:type="dxa"/>
             <w:tcBorders>
               <w:top w:val="single" w:sz="6" w:space="0" w:color="9CC2E5"/>
               <w:left w:val="single" w:sz="6" w:space="0" w:color="9CC2E5"/>
@@ -5033,7 +5033,7 @@
         </w:tc>
         <w:tc>
           <w:tcPr>
-            <w:tcW w:w="1380" w:type="dxa"/>
+            <w:tcW w:w="837" w:type="dxa"/>
             <w:tcBorders>
               <w:top w:val="single" w:sz="6" w:space="0" w:color="9CC2E5"/>
               <w:left w:val="single" w:sz="6" w:space="0" w:color="9CC2E5"/>
@@ -5067,7 +5067,7 @@
         </w:tc>
         <w:tc>
           <w:tcPr>
-            <w:tcW w:w="1620" w:type="dxa"/>
+            <w:tcW w:w="1982" w:type="dxa"/>
             <w:tcBorders>
               <w:top w:val="single" w:sz="6" w:space="0" w:color="9CC2E5"/>
               <w:left w:val="single" w:sz="6" w:space="0" w:color="9CC2E5"/>
@@ -5101,7 +5101,7 @@
         </w:tc>
         <w:tc>
           <w:tcPr>
-            <w:tcW w:w="1305" w:type="dxa"/>
+            <w:tcW w:w="1048" w:type="dxa"/>
             <w:tcBorders>
               <w:top w:val="single" w:sz="6" w:space="0" w:color="9CC2E5"/>
               <w:left w:val="single" w:sz="6" w:space="0" w:color="9CC2E5"/>
@@ -5135,7 +5135,7 @@
         </w:tc>
         <w:tc>
           <w:tcPr>
-            <w:tcW w:w="1950" w:type="dxa"/>
+            <w:tcW w:w="1791" w:type="dxa"/>
             <w:tcBorders>
               <w:top w:val="single" w:sz="6" w:space="0" w:color="9CC2E5"/>
               <w:left w:val="single" w:sz="6" w:space="0" w:color="9CC2E5"/>
@@ -5169,7 +5169,7 @@
         </w:tc>
         <w:tc>
           <w:tcPr>
-            <w:tcW w:w="1680" w:type="dxa"/>
+            <w:tcW w:w="1746" w:type="dxa"/>
             <w:tcBorders>
               <w:top w:val="single" w:sz="6" w:space="0" w:color="9CC2E5"/>
               <w:left w:val="single" w:sz="6" w:space="0" w:color="9CC2E5"/>
@@ -5208,7 +5208,7 @@
         </w:trPr>
         <w:tc>
           <w:tcPr>
-            <w:tcW w:w="1515" w:type="dxa"/>
+            <w:tcW w:w="1940" w:type="dxa"/>
             <w:tcBorders>
               <w:top w:val="single" w:sz="6" w:space="0" w:color="9CC2E5"/>
               <w:left w:val="single" w:sz="6" w:space="0" w:color="9CC2E5"/>
@@ -5246,7 +5246,7 @@
         </w:tc>
         <w:tc>
           <w:tcPr>
-            <w:tcW w:w="1380" w:type="dxa"/>
+            <w:tcW w:w="837" w:type="dxa"/>
             <w:tcBorders>
               <w:top w:val="single" w:sz="6" w:space="0" w:color="9CC2E5"/>
               <w:left w:val="single" w:sz="6" w:space="0" w:color="9CC2E5"/>
@@ -5280,7 +5280,7 @@
         </w:tc>
         <w:tc>
           <w:tcPr>
-            <w:tcW w:w="1620" w:type="dxa"/>
+            <w:tcW w:w="1982" w:type="dxa"/>
             <w:tcBorders>
               <w:top w:val="single" w:sz="6" w:space="0" w:color="9CC2E5"/>
               <w:left w:val="single" w:sz="6" w:space="0" w:color="9CC2E5"/>
@@ -5314,7 +5314,7 @@
         </w:tc>
         <w:tc>
           <w:tcPr>
-            <w:tcW w:w="1305" w:type="dxa"/>
+            <w:tcW w:w="1048" w:type="dxa"/>
             <w:tcBorders>
               <w:top w:val="single" w:sz="6" w:space="0" w:color="9CC2E5"/>
               <w:left w:val="single" w:sz="6" w:space="0" w:color="9CC2E5"/>
@@ -5348,7 +5348,7 @@
         </w:tc>
         <w:tc>
           <w:tcPr>
-            <w:tcW w:w="1950" w:type="dxa"/>
+            <w:tcW w:w="1791" w:type="dxa"/>
             <w:tcBorders>
               <w:top w:val="single" w:sz="6" w:space="0" w:color="9CC2E5"/>
               <w:left w:val="single" w:sz="6" w:space="0" w:color="9CC2E5"/>
@@ -5382,7 +5382,7 @@
         </w:tc>
         <w:tc>
           <w:tcPr>
-            <w:tcW w:w="1680" w:type="dxa"/>
+            <w:tcW w:w="1746" w:type="dxa"/>
             <w:tcBorders>
               <w:top w:val="single" w:sz="6" w:space="0" w:color="9CC2E5"/>
               <w:left w:val="single" w:sz="6" w:space="0" w:color="9CC2E5"/>
@@ -5421,7 +5421,7 @@
         </w:trPr>
         <w:tc>
           <w:tcPr>
-            <w:tcW w:w="1515" w:type="dxa"/>
+            <w:tcW w:w="1940" w:type="dxa"/>
             <w:tcBorders>
               <w:top w:val="single" w:sz="6" w:space="0" w:color="9CC2E5"/>
               <w:left w:val="single" w:sz="6" w:space="0" w:color="9CC2E5"/>
@@ -5459,7 +5459,7 @@
         </w:tc>
         <w:tc>
           <w:tcPr>
-            <w:tcW w:w="1380" w:type="dxa"/>
+            <w:tcW w:w="837" w:type="dxa"/>
             <w:tcBorders>
               <w:top w:val="single" w:sz="6" w:space="0" w:color="9CC2E5"/>
               <w:left w:val="single" w:sz="6" w:space="0" w:color="9CC2E5"/>
@@ -5493,7 +5493,7 @@
         </w:tc>
         <w:tc>
           <w:tcPr>
-            <w:tcW w:w="1620" w:type="dxa"/>
+            <w:tcW w:w="1982" w:type="dxa"/>
             <w:tcBorders>
               <w:top w:val="single" w:sz="6" w:space="0" w:color="9CC2E5"/>
               <w:left w:val="single" w:sz="6" w:space="0" w:color="9CC2E5"/>
@@ -5527,7 +5527,7 @@
         </w:tc>
         <w:tc>
           <w:tcPr>
-            <w:tcW w:w="1305" w:type="dxa"/>
+            <w:tcW w:w="1048" w:type="dxa"/>
             <w:tcBorders>
               <w:top w:val="single" w:sz="6" w:space="0" w:color="9CC2E5"/>
               <w:left w:val="single" w:sz="6" w:space="0" w:color="9CC2E5"/>
@@ -5561,7 +5561,7 @@
         </w:tc>
         <w:tc>
           <w:tcPr>
-            <w:tcW w:w="1950" w:type="dxa"/>
+            <w:tcW w:w="1791" w:type="dxa"/>
             <w:tcBorders>
               <w:top w:val="single" w:sz="6" w:space="0" w:color="9CC2E5"/>
               <w:left w:val="single" w:sz="6" w:space="0" w:color="9CC2E5"/>
@@ -5595,7 +5595,7 @@
         </w:tc>
         <w:tc>
           <w:tcPr>
-            <w:tcW w:w="1680" w:type="dxa"/>
+            <w:tcW w:w="1746" w:type="dxa"/>
             <w:tcBorders>
               <w:top w:val="single" w:sz="6" w:space="0" w:color="9CC2E5"/>
               <w:left w:val="single" w:sz="6" w:space="0" w:color="9CC2E5"/>
@@ -5634,7 +5634,7 @@
         </w:trPr>
         <w:tc>
           <w:tcPr>
-            <w:tcW w:w="1515" w:type="dxa"/>
+            <w:tcW w:w="1940" w:type="dxa"/>
             <w:tcBorders>
               <w:top w:val="single" w:sz="6" w:space="0" w:color="9CC2E5"/>
               <w:left w:val="single" w:sz="6" w:space="0" w:color="9CC2E5"/>
@@ -5685,7 +5685,7 @@
         </w:tc>
         <w:tc>
           <w:tcPr>
-            <w:tcW w:w="1380" w:type="dxa"/>
+            <w:tcW w:w="837" w:type="dxa"/>
             <w:tcBorders>
               <w:top w:val="single" w:sz="6" w:space="0" w:color="9CC2E5"/>
               <w:left w:val="single" w:sz="6" w:space="0" w:color="9CC2E5"/>
@@ -5719,7 +5719,7 @@
         </w:tc>
         <w:tc>
           <w:tcPr>
-            <w:tcW w:w="1620" w:type="dxa"/>
+            <w:tcW w:w="1982" w:type="dxa"/>
             <w:tcBorders>
               <w:top w:val="single" w:sz="6" w:space="0" w:color="9CC2E5"/>
               <w:left w:val="single" w:sz="6" w:space="0" w:color="9CC2E5"/>
@@ -5753,7 +5753,7 @@
         </w:tc>
         <w:tc>
           <w:tcPr>
-            <w:tcW w:w="1305" w:type="dxa"/>
+            <w:tcW w:w="1048" w:type="dxa"/>
             <w:tcBorders>
               <w:top w:val="single" w:sz="6" w:space="0" w:color="9CC2E5"/>
               <w:left w:val="single" w:sz="6" w:space="0" w:color="9CC2E5"/>
@@ -5787,7 +5787,7 @@
         </w:tc>
         <w:tc>
           <w:tcPr>
-            <w:tcW w:w="1950" w:type="dxa"/>
+            <w:tcW w:w="1791" w:type="dxa"/>
             <w:tcBorders>
               <w:top w:val="single" w:sz="6" w:space="0" w:color="9CC2E5"/>
               <w:left w:val="single" w:sz="6" w:space="0" w:color="9CC2E5"/>
@@ -5821,7 +5821,7 @@
         </w:tc>
         <w:tc>
           <w:tcPr>
-            <w:tcW w:w="1680" w:type="dxa"/>
+            <w:tcW w:w="1746" w:type="dxa"/>
             <w:tcBorders>
               <w:top w:val="single" w:sz="6" w:space="0" w:color="9CC2E5"/>
               <w:left w:val="single" w:sz="6" w:space="0" w:color="9CC2E5"/>
@@ -5860,7 +5860,7 @@
         </w:trPr>
         <w:tc>
           <w:tcPr>
-            <w:tcW w:w="1515" w:type="dxa"/>
+            <w:tcW w:w="1940" w:type="dxa"/>
             <w:tcBorders>
               <w:top w:val="single" w:sz="6" w:space="0" w:color="9CC2E5"/>
               <w:left w:val="single" w:sz="6" w:space="0" w:color="9CC2E5"/>
@@ -5898,7 +5898,7 @@
         </w:tc>
         <w:tc>
           <w:tcPr>
-            <w:tcW w:w="1380" w:type="dxa"/>
+            <w:tcW w:w="837" w:type="dxa"/>
             <w:tcBorders>
               <w:top w:val="single" w:sz="6" w:space="0" w:color="9CC2E5"/>
               <w:left w:val="single" w:sz="6" w:space="0" w:color="9CC2E5"/>
@@ -5932,7 +5932,7 @@
         </w:tc>
         <w:tc>
           <w:tcPr>
-            <w:tcW w:w="1620" w:type="dxa"/>
+            <w:tcW w:w="1982" w:type="dxa"/>
             <w:tcBorders>
               <w:top w:val="single" w:sz="6" w:space="0" w:color="9CC2E5"/>
               <w:left w:val="single" w:sz="6" w:space="0" w:color="9CC2E5"/>
@@ -6000,7 +6000,7 @@
         </w:tc>
         <w:tc>
           <w:tcPr>
-            <w:tcW w:w="1305" w:type="dxa"/>
+            <w:tcW w:w="1048" w:type="dxa"/>
             <w:tcBorders>
               <w:top w:val="single" w:sz="6" w:space="0" w:color="9CC2E5"/>
               <w:left w:val="single" w:sz="6" w:space="0" w:color="9CC2E5"/>
@@ -6034,7 +6034,7 @@
         </w:tc>
         <w:tc>
           <w:tcPr>
-            <w:tcW w:w="1950" w:type="dxa"/>
+            <w:tcW w:w="1791" w:type="dxa"/>
             <w:tcBorders>
               <w:top w:val="single" w:sz="6" w:space="0" w:color="9CC2E5"/>
               <w:left w:val="single" w:sz="6" w:space="0" w:color="9CC2E5"/>
@@ -6068,7 +6068,7 @@
         </w:tc>
         <w:tc>
           <w:tcPr>
-            <w:tcW w:w="1680" w:type="dxa"/>
+            <w:tcW w:w="1746" w:type="dxa"/>
             <w:tcBorders>
               <w:top w:val="single" w:sz="6" w:space="0" w:color="9CC2E5"/>
               <w:left w:val="single" w:sz="6" w:space="0" w:color="9CC2E5"/>
@@ -6107,7 +6107,7 @@
         </w:trPr>
         <w:tc>
           <w:tcPr>
-            <w:tcW w:w="1515" w:type="dxa"/>
+            <w:tcW w:w="1940" w:type="dxa"/>
             <w:tcBorders>
               <w:top w:val="single" w:sz="6" w:space="0" w:color="9CC2E5"/>
               <w:left w:val="single" w:sz="6" w:space="0" w:color="9CC2E5"/>
@@ -6158,7 +6158,7 @@
         </w:tc>
         <w:tc>
           <w:tcPr>
-            <w:tcW w:w="1380" w:type="dxa"/>
+            <w:tcW w:w="837" w:type="dxa"/>
             <w:tcBorders>
               <w:top w:val="single" w:sz="6" w:space="0" w:color="9CC2E5"/>
               <w:left w:val="single" w:sz="6" w:space="0" w:color="9CC2E5"/>
@@ -6203,7 +6203,7 @@
         </w:tc>
         <w:tc>
           <w:tcPr>
-            <w:tcW w:w="1620" w:type="dxa"/>
+            <w:tcW w:w="1982" w:type="dxa"/>
             <w:tcBorders>
               <w:top w:val="single" w:sz="6" w:space="0" w:color="9CC2E5"/>
               <w:left w:val="single" w:sz="6" w:space="0" w:color="9CC2E5"/>
@@ -6237,7 +6237,7 @@
         </w:tc>
         <w:tc>
           <w:tcPr>
-            <w:tcW w:w="1305" w:type="dxa"/>
+            <w:tcW w:w="1048" w:type="dxa"/>
             <w:tcBorders>
               <w:top w:val="single" w:sz="6" w:space="0" w:color="9CC2E5"/>
               <w:left w:val="single" w:sz="6" w:space="0" w:color="9CC2E5"/>
@@ -6271,7 +6271,7 @@
         </w:tc>
         <w:tc>
           <w:tcPr>
-            <w:tcW w:w="1950" w:type="dxa"/>
+            <w:tcW w:w="1791" w:type="dxa"/>
             <w:tcBorders>
               <w:top w:val="single" w:sz="6" w:space="0" w:color="9CC2E5"/>
               <w:left w:val="single" w:sz="6" w:space="0" w:color="9CC2E5"/>
@@ -6336,7 +6336,7 @@
         </w:tc>
         <w:tc>
           <w:tcPr>
-            <w:tcW w:w="1680" w:type="dxa"/>
+            <w:tcW w:w="1746" w:type="dxa"/>
             <w:tcBorders>
               <w:top w:val="single" w:sz="6" w:space="0" w:color="9CC2E5"/>
               <w:left w:val="single" w:sz="6" w:space="0" w:color="9CC2E5"/>
@@ -6376,7 +6376,7 @@
         </w:trPr>
         <w:tc>
           <w:tcPr>
-            <w:tcW w:w="1515" w:type="dxa"/>
+            <w:tcW w:w="1940" w:type="dxa"/>
             <w:tcBorders>
               <w:top w:val="single" w:sz="6" w:space="0" w:color="9CC2E5"/>
               <w:left w:val="single" w:sz="6" w:space="0" w:color="9CC2E5"/>
@@ -6427,7 +6427,7 @@
         </w:tc>
         <w:tc>
           <w:tcPr>
-            <w:tcW w:w="1380" w:type="dxa"/>
+            <w:tcW w:w="837" w:type="dxa"/>
             <w:tcBorders>
               <w:top w:val="single" w:sz="6" w:space="0" w:color="9CC2E5"/>
               <w:left w:val="single" w:sz="6" w:space="0" w:color="9CC2E5"/>
@@ -6472,7 +6472,7 @@
         </w:tc>
         <w:tc>
           <w:tcPr>
-            <w:tcW w:w="1620" w:type="dxa"/>
+            <w:tcW w:w="1982" w:type="dxa"/>
             <w:tcBorders>
               <w:top w:val="single" w:sz="6" w:space="0" w:color="9CC2E5"/>
               <w:left w:val="single" w:sz="6" w:space="0" w:color="9CC2E5"/>
@@ -6506,7 +6506,7 @@
         </w:tc>
         <w:tc>
           <w:tcPr>
-            <w:tcW w:w="1305" w:type="dxa"/>
+            <w:tcW w:w="1048" w:type="dxa"/>
             <w:tcBorders>
               <w:top w:val="single" w:sz="6" w:space="0" w:color="9CC2E5"/>
               <w:left w:val="single" w:sz="6" w:space="0" w:color="9CC2E5"/>
@@ -6540,7 +6540,7 @@
         </w:tc>
         <w:tc>
           <w:tcPr>
-            <w:tcW w:w="1950" w:type="dxa"/>
+            <w:tcW w:w="1791" w:type="dxa"/>
             <w:tcBorders>
               <w:top w:val="single" w:sz="6" w:space="0" w:color="9CC2E5"/>
               <w:left w:val="single" w:sz="6" w:space="0" w:color="9CC2E5"/>
@@ -6595,7 +6595,7 @@
         </w:tc>
         <w:tc>
           <w:tcPr>
-            <w:tcW w:w="1680" w:type="dxa"/>
+            <w:tcW w:w="1746" w:type="dxa"/>
             <w:tcBorders>
               <w:top w:val="single" w:sz="6" w:space="0" w:color="9CC2E5"/>
               <w:left w:val="single" w:sz="6" w:space="0" w:color="9CC2E5"/>
@@ -6634,7 +6634,7 @@
         </w:trPr>
         <w:tc>
           <w:tcPr>
-            <w:tcW w:w="1515" w:type="dxa"/>
+            <w:tcW w:w="1940" w:type="dxa"/>
             <w:tcBorders>
               <w:top w:val="single" w:sz="6" w:space="0" w:color="9CC2E5"/>
               <w:left w:val="single" w:sz="6" w:space="0" w:color="9CC2E5"/>
@@ -6685,7 +6685,7 @@
         </w:tc>
         <w:tc>
           <w:tcPr>
-            <w:tcW w:w="1380" w:type="dxa"/>
+            <w:tcW w:w="837" w:type="dxa"/>
             <w:tcBorders>
               <w:top w:val="single" w:sz="6" w:space="0" w:color="9CC2E5"/>
               <w:left w:val="single" w:sz="6" w:space="0" w:color="9CC2E5"/>
@@ -6730,7 +6730,7 @@
         </w:tc>
         <w:tc>
           <w:tcPr>
-            <w:tcW w:w="1620" w:type="dxa"/>
+            <w:tcW w:w="1982" w:type="dxa"/>
             <w:tcBorders>
               <w:top w:val="single" w:sz="6" w:space="0" w:color="9CC2E5"/>
               <w:left w:val="single" w:sz="6" w:space="0" w:color="9CC2E5"/>
@@ -6764,7 +6764,7 @@
         </w:tc>
         <w:tc>
           <w:tcPr>
-            <w:tcW w:w="1305" w:type="dxa"/>
+            <w:tcW w:w="1048" w:type="dxa"/>
             <w:tcBorders>
               <w:top w:val="single" w:sz="6" w:space="0" w:color="9CC2E5"/>
               <w:left w:val="single" w:sz="6" w:space="0" w:color="9CC2E5"/>
@@ -6798,7 +6798,7 @@
         </w:tc>
         <w:tc>
           <w:tcPr>
-            <w:tcW w:w="1950" w:type="dxa"/>
+            <w:tcW w:w="1791" w:type="dxa"/>
             <w:tcBorders>
               <w:top w:val="single" w:sz="6" w:space="0" w:color="9CC2E5"/>
               <w:left w:val="single" w:sz="6" w:space="0" w:color="9CC2E5"/>
@@ -6832,7 +6832,7 @@
         </w:tc>
         <w:tc>
           <w:tcPr>
-            <w:tcW w:w="1680" w:type="dxa"/>
+            <w:tcW w:w="1746" w:type="dxa"/>
             <w:tcBorders>
               <w:top w:val="single" w:sz="6" w:space="0" w:color="9CC2E5"/>
               <w:left w:val="single" w:sz="6" w:space="0" w:color="9CC2E5"/>
@@ -6871,7 +6871,7 @@
         </w:trPr>
         <w:tc>
           <w:tcPr>
-            <w:tcW w:w="1515" w:type="dxa"/>
+            <w:tcW w:w="1940" w:type="dxa"/>
             <w:tcBorders>
               <w:top w:val="single" w:sz="6" w:space="0" w:color="9CC2E5"/>
               <w:left w:val="single" w:sz="6" w:space="0" w:color="9CC2E5"/>
@@ -6909,7 +6909,7 @@
         </w:tc>
         <w:tc>
           <w:tcPr>
-            <w:tcW w:w="1380" w:type="dxa"/>
+            <w:tcW w:w="837" w:type="dxa"/>
             <w:tcBorders>
               <w:top w:val="single" w:sz="6" w:space="0" w:color="9CC2E5"/>
               <w:left w:val="single" w:sz="6" w:space="0" w:color="9CC2E5"/>
@@ -6943,7 +6943,7 @@
         </w:tc>
         <w:tc>
           <w:tcPr>
-            <w:tcW w:w="1620" w:type="dxa"/>
+            <w:tcW w:w="1982" w:type="dxa"/>
             <w:tcBorders>
               <w:top w:val="single" w:sz="6" w:space="0" w:color="9CC2E5"/>
               <w:left w:val="single" w:sz="6" w:space="0" w:color="9CC2E5"/>
@@ -6977,7 +6977,7 @@
         </w:tc>
         <w:tc>
           <w:tcPr>
-            <w:tcW w:w="1305" w:type="dxa"/>
+            <w:tcW w:w="1048" w:type="dxa"/>
             <w:tcBorders>
               <w:top w:val="single" w:sz="6" w:space="0" w:color="9CC2E5"/>
               <w:left w:val="single" w:sz="6" w:space="0" w:color="9CC2E5"/>
@@ -7011,7 +7011,7 @@
         </w:tc>
         <w:tc>
           <w:tcPr>
-            <w:tcW w:w="1950" w:type="dxa"/>
+            <w:tcW w:w="1791" w:type="dxa"/>
             <w:tcBorders>
               <w:top w:val="single" w:sz="6" w:space="0" w:color="9CC2E5"/>
               <w:left w:val="single" w:sz="6" w:space="0" w:color="9CC2E5"/>
@@ -7045,7 +7045,7 @@
         </w:tc>
         <w:tc>
           <w:tcPr>
-            <w:tcW w:w="1680" w:type="dxa"/>
+            <w:tcW w:w="1746" w:type="dxa"/>
             <w:tcBorders>
               <w:top w:val="single" w:sz="6" w:space="0" w:color="9CC2E5"/>
               <w:left w:val="single" w:sz="6" w:space="0" w:color="9CC2E5"/>
@@ -7084,7 +7084,7 @@
         </w:trPr>
         <w:tc>
           <w:tcPr>
-            <w:tcW w:w="1515" w:type="dxa"/>
+            <w:tcW w:w="1940" w:type="dxa"/>
             <w:tcBorders>
               <w:top w:val="single" w:sz="6" w:space="0" w:color="9CC2E5"/>
               <w:left w:val="single" w:sz="6" w:space="0" w:color="9CC2E5"/>
@@ -7135,7 +7135,7 @@
         </w:tc>
         <w:tc>
           <w:tcPr>
-            <w:tcW w:w="1380" w:type="dxa"/>
+            <w:tcW w:w="837" w:type="dxa"/>
             <w:tcBorders>
               <w:top w:val="single" w:sz="6" w:space="0" w:color="9CC2E5"/>
               <w:left w:val="single" w:sz="6" w:space="0" w:color="9CC2E5"/>
@@ -7169,7 +7169,7 @@
         </w:tc>
         <w:tc>
           <w:tcPr>
-            <w:tcW w:w="1620" w:type="dxa"/>
+            <w:tcW w:w="1982" w:type="dxa"/>
             <w:tcBorders>
               <w:top w:val="single" w:sz="6" w:space="0" w:color="9CC2E5"/>
               <w:left w:val="single" w:sz="6" w:space="0" w:color="9CC2E5"/>
@@ -7203,7 +7203,7 @@
         </w:tc>
         <w:tc>
           <w:tcPr>
-            <w:tcW w:w="1305" w:type="dxa"/>
+            <w:tcW w:w="1048" w:type="dxa"/>
             <w:tcBorders>
               <w:top w:val="single" w:sz="6" w:space="0" w:color="9CC2E5"/>
               <w:left w:val="single" w:sz="6" w:space="0" w:color="9CC2E5"/>
@@ -7237,7 +7237,7 @@
         </w:tc>
         <w:tc>
           <w:tcPr>
-            <w:tcW w:w="1950" w:type="dxa"/>
+            <w:tcW w:w="1791" w:type="dxa"/>
             <w:tcBorders>
               <w:top w:val="single" w:sz="6" w:space="0" w:color="9CC2E5"/>
               <w:left w:val="single" w:sz="6" w:space="0" w:color="9CC2E5"/>
@@ -7311,7 +7311,7 @@
         </w:tc>
         <w:tc>
           <w:tcPr>
-            <w:tcW w:w="1680" w:type="dxa"/>
+            <w:tcW w:w="1746" w:type="dxa"/>
             <w:tcBorders>
               <w:top w:val="single" w:sz="6" w:space="0" w:color="9CC2E5"/>
               <w:left w:val="single" w:sz="6" w:space="0" w:color="9CC2E5"/>
@@ -7350,7 +7350,7 @@
         </w:trPr>
         <w:tc>
           <w:tcPr>
-            <w:tcW w:w="1515" w:type="dxa"/>
+            <w:tcW w:w="1940" w:type="dxa"/>
             <w:tcBorders>
               <w:top w:val="single" w:sz="6" w:space="0" w:color="9CC2E5"/>
               <w:left w:val="single" w:sz="6" w:space="0" w:color="9CC2E5"/>
@@ -7401,7 +7401,7 @@
         </w:tc>
         <w:tc>
           <w:tcPr>
-            <w:tcW w:w="1380" w:type="dxa"/>
+            <w:tcW w:w="837" w:type="dxa"/>
             <w:tcBorders>
               <w:top w:val="single" w:sz="6" w:space="0" w:color="9CC2E5"/>
               <w:left w:val="single" w:sz="6" w:space="0" w:color="9CC2E5"/>
@@ -7435,7 +7435,7 @@
         </w:tc>
         <w:tc>
           <w:tcPr>
-            <w:tcW w:w="1620" w:type="dxa"/>
+            <w:tcW w:w="1982" w:type="dxa"/>
             <w:tcBorders>
               <w:top w:val="single" w:sz="6" w:space="0" w:color="9CC2E5"/>
               <w:left w:val="single" w:sz="6" w:space="0" w:color="9CC2E5"/>
@@ -7469,7 +7469,7 @@
         </w:tc>
         <w:tc>
           <w:tcPr>
-            <w:tcW w:w="1305" w:type="dxa"/>
+            <w:tcW w:w="1048" w:type="dxa"/>
             <w:tcBorders>
               <w:top w:val="single" w:sz="6" w:space="0" w:color="9CC2E5"/>
               <w:left w:val="single" w:sz="6" w:space="0" w:color="9CC2E5"/>
@@ -7503,7 +7503,7 @@
         </w:tc>
         <w:tc>
           <w:tcPr>
-            <w:tcW w:w="1950" w:type="dxa"/>
+            <w:tcW w:w="1791" w:type="dxa"/>
             <w:tcBorders>
               <w:top w:val="single" w:sz="6" w:space="0" w:color="9CC2E5"/>
               <w:left w:val="single" w:sz="6" w:space="0" w:color="9CC2E5"/>
@@ -7577,7 +7577,7 @@
         </w:tc>
         <w:tc>
           <w:tcPr>
-            <w:tcW w:w="1680" w:type="dxa"/>
+            <w:tcW w:w="1746" w:type="dxa"/>
             <w:tcBorders>
               <w:top w:val="single" w:sz="6" w:space="0" w:color="9CC2E5"/>
               <w:left w:val="single" w:sz="6" w:space="0" w:color="9CC2E5"/>
@@ -7616,7 +7616,7 @@
         </w:trPr>
         <w:tc>
           <w:tcPr>
-            <w:tcW w:w="1515" w:type="dxa"/>
+            <w:tcW w:w="1940" w:type="dxa"/>
             <w:tcBorders>
               <w:top w:val="single" w:sz="6" w:space="0" w:color="9CC2E5"/>
               <w:left w:val="single" w:sz="6" w:space="0" w:color="9CC2E5"/>
@@ -7667,7 +7667,7 @@
         </w:tc>
         <w:tc>
           <w:tcPr>
-            <w:tcW w:w="1380" w:type="dxa"/>
+            <w:tcW w:w="837" w:type="dxa"/>
             <w:tcBorders>
               <w:top w:val="single" w:sz="6" w:space="0" w:color="9CC2E5"/>
               <w:left w:val="single" w:sz="6" w:space="0" w:color="9CC2E5"/>
@@ -7701,7 +7701,7 @@
         </w:tc>
         <w:tc>
           <w:tcPr>
-            <w:tcW w:w="1620" w:type="dxa"/>
+            <w:tcW w:w="1982" w:type="dxa"/>
             <w:tcBorders>
               <w:top w:val="single" w:sz="6" w:space="0" w:color="9CC2E5"/>
               <w:left w:val="single" w:sz="6" w:space="0" w:color="9CC2E5"/>
@@ -7735,7 +7735,7 @@
         </w:tc>
         <w:tc>
           <w:tcPr>
-            <w:tcW w:w="1305" w:type="dxa"/>
+            <w:tcW w:w="1048" w:type="dxa"/>
             <w:tcBorders>
               <w:top w:val="single" w:sz="6" w:space="0" w:color="9CC2E5"/>
               <w:left w:val="single" w:sz="6" w:space="0" w:color="9CC2E5"/>
@@ -7769,7 +7769,7 @@
         </w:tc>
         <w:tc>
           <w:tcPr>
-            <w:tcW w:w="1950" w:type="dxa"/>
+            <w:tcW w:w="1791" w:type="dxa"/>
             <w:tcBorders>
               <w:top w:val="single" w:sz="6" w:space="0" w:color="9CC2E5"/>
               <w:left w:val="single" w:sz="6" w:space="0" w:color="9CC2E5"/>
@@ -7843,7 +7843,7 @@
         </w:tc>
         <w:tc>
           <w:tcPr>
-            <w:tcW w:w="1680" w:type="dxa"/>
+            <w:tcW w:w="1746" w:type="dxa"/>
             <w:tcBorders>
               <w:top w:val="single" w:sz="6" w:space="0" w:color="9CC2E5"/>
               <w:left w:val="single" w:sz="6" w:space="0" w:color="9CC2E5"/>
@@ -7882,7 +7882,7 @@
         </w:trPr>
         <w:tc>
           <w:tcPr>
-            <w:tcW w:w="1515" w:type="dxa"/>
+            <w:tcW w:w="1940" w:type="dxa"/>
             <w:tcBorders>
               <w:top w:val="single" w:sz="6" w:space="0" w:color="9CC2E5"/>
               <w:left w:val="single" w:sz="6" w:space="0" w:color="9CC2E5"/>
@@ -7933,7 +7933,7 @@
         </w:tc>
         <w:tc>
           <w:tcPr>
-            <w:tcW w:w="1380" w:type="dxa"/>
+            <w:tcW w:w="837" w:type="dxa"/>
             <w:tcBorders>
               <w:top w:val="single" w:sz="6" w:space="0" w:color="9CC2E5"/>
               <w:left w:val="single" w:sz="6" w:space="0" w:color="9CC2E5"/>
@@ -7967,7 +7967,7 @@
         </w:tc>
         <w:tc>
           <w:tcPr>
-            <w:tcW w:w="1620" w:type="dxa"/>
+            <w:tcW w:w="1982" w:type="dxa"/>
             <w:tcBorders>
               <w:top w:val="single" w:sz="6" w:space="0" w:color="9CC2E5"/>
               <w:left w:val="single" w:sz="6" w:space="0" w:color="9CC2E5"/>
@@ -8001,7 +8001,7 @@
         </w:tc>
         <w:tc>
           <w:tcPr>
-            <w:tcW w:w="1305" w:type="dxa"/>
+            <w:tcW w:w="1048" w:type="dxa"/>
             <w:tcBorders>
               <w:top w:val="single" w:sz="6" w:space="0" w:color="9CC2E5"/>
               <w:left w:val="single" w:sz="6" w:space="0" w:color="9CC2E5"/>
@@ -8035,7 +8035,7 @@
         </w:tc>
         <w:tc>
           <w:tcPr>
-            <w:tcW w:w="1950" w:type="dxa"/>
+            <w:tcW w:w="1791" w:type="dxa"/>
             <w:tcBorders>
               <w:top w:val="single" w:sz="6" w:space="0" w:color="9CC2E5"/>
               <w:left w:val="single" w:sz="6" w:space="0" w:color="9CC2E5"/>
@@ -8109,7 +8109,7 @@
         </w:tc>
         <w:tc>
           <w:tcPr>
-            <w:tcW w:w="1680" w:type="dxa"/>
+            <w:tcW w:w="1746" w:type="dxa"/>
             <w:tcBorders>
               <w:top w:val="single" w:sz="6" w:space="0" w:color="9CC2E5"/>
               <w:left w:val="single" w:sz="6" w:space="0" w:color="9CC2E5"/>
@@ -8148,7 +8148,7 @@
         </w:trPr>
         <w:tc>
           <w:tcPr>
-            <w:tcW w:w="1515" w:type="dxa"/>
+            <w:tcW w:w="1940" w:type="dxa"/>
             <w:tcBorders>
               <w:top w:val="single" w:sz="6" w:space="0" w:color="9CC2E5"/>
               <w:left w:val="single" w:sz="6" w:space="0" w:color="9CC2E5"/>
@@ -8186,7 +8186,7 @@
         </w:tc>
         <w:tc>
           <w:tcPr>
-            <w:tcW w:w="1380" w:type="dxa"/>
+            <w:tcW w:w="837" w:type="dxa"/>
             <w:tcBorders>
               <w:top w:val="single" w:sz="6" w:space="0" w:color="9CC2E5"/>
               <w:left w:val="single" w:sz="6" w:space="0" w:color="9CC2E5"/>
@@ -8220,7 +8220,7 @@
         </w:tc>
         <w:tc>
           <w:tcPr>
-            <w:tcW w:w="1620" w:type="dxa"/>
+            <w:tcW w:w="1982" w:type="dxa"/>
             <w:tcBorders>
               <w:top w:val="single" w:sz="6" w:space="0" w:color="9CC2E5"/>
               <w:left w:val="single" w:sz="6" w:space="0" w:color="9CC2E5"/>
@@ -8294,7 +8294,7 @@
         </w:tc>
         <w:tc>
           <w:tcPr>
-            <w:tcW w:w="1305" w:type="dxa"/>
+            <w:tcW w:w="1048" w:type="dxa"/>
             <w:tcBorders>
               <w:top w:val="single" w:sz="6" w:space="0" w:color="9CC2E5"/>
               <w:left w:val="single" w:sz="6" w:space="0" w:color="9CC2E5"/>
@@ -8328,7 +8328,7 @@
         </w:tc>
         <w:tc>
           <w:tcPr>
-            <w:tcW w:w="1950" w:type="dxa"/>
+            <w:tcW w:w="1791" w:type="dxa"/>
             <w:tcBorders>
               <w:top w:val="single" w:sz="6" w:space="0" w:color="9CC2E5"/>
               <w:left w:val="single" w:sz="6" w:space="0" w:color="9CC2E5"/>
@@ -8382,7 +8382,7 @@
         </w:tc>
         <w:tc>
           <w:tcPr>
-            <w:tcW w:w="1680" w:type="dxa"/>
+            <w:tcW w:w="1746" w:type="dxa"/>
             <w:tcBorders>
               <w:top w:val="single" w:sz="6" w:space="0" w:color="9CC2E5"/>
               <w:left w:val="single" w:sz="6" w:space="0" w:color="9CC2E5"/>
@@ -8411,6 +8411,217 @@
                 <w:lang w:val="en-US" w:eastAsia="ja-JP"/>
               </w:rPr>
               <w:t>MAT-1022-4568 </w:t>
+            </w:r>
+          </w:p>
+        </w:tc>
+      </w:tr>
+      <w:tr>
+        <w:trPr>
+          <w:trHeight w:val="300"/>
+        </w:trPr>
+        <w:tc>
+          <w:tcPr>
+            <w:tcW w:w="1940" w:type="dxa"/>
+            <w:tcBorders>
+              <w:top w:val="single" w:sz="6" w:space="0" w:color="9CC2E5"/>
+              <w:left w:val="single" w:sz="6" w:space="0" w:color="9CC2E5"/>
+              <w:bottom w:val="single" w:sz="6" w:space="0" w:color="9CC2E5"/>
+              <w:right w:val="single" w:sz="6" w:space="0" w:color="9CC2E5"/>
+            </w:tcBorders>
+            <w:shd w:val="clear" w:color="auto" w:fill="auto"/>
+          </w:tcPr>
+          <w:p>
+            <w:pPr>
+              <w:spacing w:after="0" w:line="240" w:lineRule="auto"/>
+              <w:textAlignment w:val="baseline"/>
+              <w:rPr>
+                <w:rFonts w:ascii="Times New Roman" w:eastAsia="Times New Roman" w:hAnsi="Times New Roman" w:cs="Times New Roman"/>
+                <w:b/>
+                <w:bCs/>
+                <w:sz w:val="24"/>
+                <w:szCs w:val="24"/>
+                <w:lang w:val="en-US" w:eastAsia="ja-JP"/>
+              </w:rPr>
+            </w:pPr>
+            <w:proofErr w:type="spellStart"/>
+            <w:r>
+              <w:rPr>
+                <w:rFonts w:ascii="Times New Roman" w:eastAsia="Times New Roman" w:hAnsi="Times New Roman" w:cs="Times New Roman"/>
+                <w:b/>
+                <w:bCs/>
+                <w:sz w:val="24"/>
+                <w:szCs w:val="24"/>
+                <w:lang w:val="en-US" w:eastAsia="ja-JP"/>
+              </w:rPr>
+              <w:t>Employee_id</w:t>
+            </w:r>
+            <w:proofErr w:type="spellEnd"/>
+          </w:p>
+        </w:tc>
+        <w:tc>
+          <w:tcPr>
+            <w:tcW w:w="837" w:type="dxa"/>
+            <w:tcBorders>
+              <w:top w:val="single" w:sz="6" w:space="0" w:color="9CC2E5"/>
+              <w:left w:val="single" w:sz="6" w:space="0" w:color="9CC2E5"/>
+              <w:bottom w:val="single" w:sz="6" w:space="0" w:color="9CC2E5"/>
+              <w:right w:val="single" w:sz="6" w:space="0" w:color="9CC2E5"/>
+            </w:tcBorders>
+            <w:shd w:val="clear" w:color="auto" w:fill="auto"/>
+          </w:tcPr>
+          <w:p>
+            <w:pPr>
+              <w:spacing w:after="0" w:line="240" w:lineRule="auto"/>
+              <w:textAlignment w:val="baseline"/>
+              <w:rPr>
+                <w:rFonts w:ascii="Times New Roman" w:eastAsia="Times New Roman" w:hAnsi="Times New Roman" w:cs="Times New Roman"/>
+                <w:sz w:val="24"/>
+                <w:szCs w:val="24"/>
+                <w:lang w:val="en-US" w:eastAsia="ja-JP"/>
+              </w:rPr>
+            </w:pPr>
+            <w:r>
+              <w:rPr>
+                <w:rFonts w:ascii="Times New Roman" w:eastAsia="Times New Roman" w:hAnsi="Times New Roman" w:cs="Times New Roman"/>
+                <w:sz w:val="24"/>
+                <w:szCs w:val="24"/>
+                <w:lang w:val="en-US" w:eastAsia="ja-JP"/>
+              </w:rPr>
+              <w:t>int</w:t>
+            </w:r>
+          </w:p>
+        </w:tc>
+        <w:tc>
+          <w:tcPr>
+            <w:tcW w:w="1982" w:type="dxa"/>
+            <w:tcBorders>
+              <w:top w:val="single" w:sz="6" w:space="0" w:color="9CC2E5"/>
+              <w:left w:val="single" w:sz="6" w:space="0" w:color="9CC2E5"/>
+              <w:bottom w:val="single" w:sz="6" w:space="0" w:color="9CC2E5"/>
+              <w:right w:val="single" w:sz="6" w:space="0" w:color="9CC2E5"/>
+            </w:tcBorders>
+            <w:shd w:val="clear" w:color="auto" w:fill="auto"/>
+          </w:tcPr>
+          <w:p>
+            <w:pPr>
+              <w:spacing w:after="0" w:line="240" w:lineRule="auto"/>
+              <w:textAlignment w:val="baseline"/>
+              <w:rPr>
+                <w:rFonts w:ascii="Times New Roman" w:eastAsia="Times New Roman" w:hAnsi="Times New Roman" w:cs="Times New Roman"/>
+                <w:sz w:val="24"/>
+                <w:szCs w:val="24"/>
+                <w:lang w:val="en-US" w:eastAsia="ja-JP"/>
+              </w:rPr>
+            </w:pPr>
+            <w:proofErr w:type="spellStart"/>
+            <w:r>
+              <w:rPr>
+                <w:rFonts w:ascii="Times New Roman" w:eastAsia="Times New Roman" w:hAnsi="Times New Roman" w:cs="Times New Roman"/>
+                <w:sz w:val="24"/>
+                <w:szCs w:val="24"/>
+                <w:lang w:val="en-US" w:eastAsia="ja-JP"/>
+              </w:rPr>
+              <w:t>nnnnnn</w:t>
+            </w:r>
+            <w:proofErr w:type="spellEnd"/>
+          </w:p>
+        </w:tc>
+        <w:tc>
+          <w:tcPr>
+            <w:tcW w:w="1048" w:type="dxa"/>
+            <w:tcBorders>
+              <w:top w:val="single" w:sz="6" w:space="0" w:color="9CC2E5"/>
+              <w:left w:val="single" w:sz="6" w:space="0" w:color="9CC2E5"/>
+              <w:bottom w:val="single" w:sz="6" w:space="0" w:color="9CC2E5"/>
+              <w:right w:val="single" w:sz="6" w:space="0" w:color="9CC2E5"/>
+            </w:tcBorders>
+            <w:shd w:val="clear" w:color="auto" w:fill="auto"/>
+          </w:tcPr>
+          <w:p>
+            <w:pPr>
+              <w:spacing w:after="0" w:line="240" w:lineRule="auto"/>
+              <w:textAlignment w:val="baseline"/>
+              <w:rPr>
+                <w:rFonts w:ascii="Times New Roman" w:eastAsia="Times New Roman" w:hAnsi="Times New Roman" w:cs="Times New Roman"/>
+                <w:sz w:val="24"/>
+                <w:szCs w:val="24"/>
+                <w:lang w:val="en-US" w:eastAsia="ja-JP"/>
+              </w:rPr>
+            </w:pPr>
+            <w:r>
+              <w:rPr>
+                <w:rFonts w:ascii="Times New Roman" w:eastAsia="Times New Roman" w:hAnsi="Times New Roman" w:cs="Times New Roman"/>
+                <w:sz w:val="24"/>
+                <w:szCs w:val="24"/>
+                <w:lang w:val="en-US" w:eastAsia="ja-JP"/>
+              </w:rPr>
+              <w:t>6</w:t>
+            </w:r>
+          </w:p>
+        </w:tc>
+        <w:tc>
+          <w:tcPr>
+            <w:tcW w:w="1791" w:type="dxa"/>
+            <w:tcBorders>
+              <w:top w:val="single" w:sz="6" w:space="0" w:color="9CC2E5"/>
+              <w:left w:val="single" w:sz="6" w:space="0" w:color="9CC2E5"/>
+              <w:bottom w:val="single" w:sz="6" w:space="0" w:color="9CC2E5"/>
+              <w:right w:val="single" w:sz="6" w:space="0" w:color="9CC2E5"/>
+            </w:tcBorders>
+            <w:shd w:val="clear" w:color="auto" w:fill="auto"/>
+          </w:tcPr>
+          <w:p>
+            <w:pPr>
+              <w:spacing w:after="0" w:line="240" w:lineRule="auto"/>
+              <w:textAlignment w:val="baseline"/>
+              <w:rPr>
+                <w:rFonts w:ascii="Times New Roman" w:eastAsia="Times New Roman" w:hAnsi="Times New Roman" w:cs="Times New Roman"/>
+                <w:sz w:val="24"/>
+                <w:szCs w:val="24"/>
+                <w:lang w:val="en-US" w:eastAsia="ja-JP"/>
+              </w:rPr>
+            </w:pPr>
+            <w:r>
+              <w:rPr>
+                <w:rFonts w:ascii="Times New Roman" w:eastAsia="Times New Roman" w:hAnsi="Times New Roman" w:cs="Times New Roman"/>
+                <w:sz w:val="24"/>
+                <w:szCs w:val="24"/>
+                <w:lang w:val="en-US" w:eastAsia="ja-JP"/>
+              </w:rPr>
+              <w:t>Foreign key to save which employee saved the record</w:t>
+            </w:r>
+          </w:p>
+        </w:tc>
+        <w:tc>
+          <w:tcPr>
+            <w:tcW w:w="1746" w:type="dxa"/>
+            <w:tcBorders>
+              <w:top w:val="single" w:sz="6" w:space="0" w:color="9CC2E5"/>
+              <w:left w:val="single" w:sz="6" w:space="0" w:color="9CC2E5"/>
+              <w:bottom w:val="single" w:sz="6" w:space="0" w:color="9CC2E5"/>
+              <w:right w:val="single" w:sz="6" w:space="0" w:color="9CC2E5"/>
+            </w:tcBorders>
+            <w:shd w:val="clear" w:color="auto" w:fill="auto"/>
+          </w:tcPr>
+          <w:p>
+            <w:pPr>
+              <w:spacing w:after="0" w:line="240" w:lineRule="auto"/>
+              <w:textAlignment w:val="baseline"/>
+              <w:rPr>
+                <w:rFonts w:ascii="Times New Roman" w:eastAsia="Times New Roman" w:hAnsi="Times New Roman" w:cs="Times New Roman"/>
+                <w:sz w:val="20"/>
+                <w:szCs w:val="20"/>
+                <w:lang w:val="en-US" w:eastAsia="ja-JP"/>
+              </w:rPr>
+            </w:pPr>
+            <w:r>
+              <w:rPr>
+                <w:rFonts w:ascii="Times New Roman" w:eastAsia="Times New Roman" w:hAnsi="Times New Roman" w:cs="Times New Roman"/>
+                <w:sz w:val="24"/>
+                <w:szCs w:val="24"/>
+                <w:lang w:val="en-US" w:eastAsia="ja-JP"/>
+              </w:rPr>
+              <w:t>000001</w:t>
             </w:r>
           </w:p>
         </w:tc>
@@ -8442,6 +8653,42 @@
         <w:spacing w:after="0" w:line="240" w:lineRule="auto"/>
         <w:textAlignment w:val="baseline"/>
         <w:rPr>
+          <w:rFonts w:ascii="Times New Roman" w:eastAsia="Times New Roman" w:hAnsi="Times New Roman" w:cs="Times New Roman"/>
+          <w:sz w:val="28"/>
+          <w:szCs w:val="28"/>
+          <w:lang w:eastAsia="ja-JP"/>
+        </w:rPr>
+      </w:pPr>
+    </w:p>
+    <w:p>
+      <w:pPr>
+        <w:spacing w:after="0" w:line="240" w:lineRule="auto"/>
+        <w:textAlignment w:val="baseline"/>
+        <w:rPr>
+          <w:rFonts w:ascii="Times New Roman" w:eastAsia="Times New Roman" w:hAnsi="Times New Roman" w:cs="Times New Roman"/>
+          <w:sz w:val="28"/>
+          <w:szCs w:val="28"/>
+          <w:lang w:eastAsia="ja-JP"/>
+        </w:rPr>
+      </w:pPr>
+    </w:p>
+    <w:p>
+      <w:pPr>
+        <w:spacing w:after="0" w:line="240" w:lineRule="auto"/>
+        <w:textAlignment w:val="baseline"/>
+        <w:rPr>
+          <w:rFonts w:ascii="Times New Roman" w:eastAsia="Times New Roman" w:hAnsi="Times New Roman" w:cs="Times New Roman"/>
+          <w:sz w:val="28"/>
+          <w:szCs w:val="28"/>
+          <w:lang w:eastAsia="ja-JP"/>
+        </w:rPr>
+      </w:pPr>
+    </w:p>
+    <w:p>
+      <w:pPr>
+        <w:spacing w:after="0" w:line="240" w:lineRule="auto"/>
+        <w:textAlignment w:val="baseline"/>
+        <w:rPr>
           <w:rFonts w:ascii="Segoe UI" w:eastAsia="Times New Roman" w:hAnsi="Segoe UI" w:cs="Segoe UI"/>
           <w:sz w:val="18"/>
           <w:szCs w:val="18"/>
@@ -8456,6 +8703,7 @@
           <w:szCs w:val="28"/>
           <w:lang w:eastAsia="ja-JP"/>
         </w:rPr>
+        <w:lastRenderedPageBreak/>
         <w:t>Computer_prob</w:t>
       </w:r>
       <w:proofErr w:type="spellEnd"/>
@@ -9241,7 +9489,6 @@
           <w:rFonts w:ascii="Calibri" w:eastAsia="Times New Roman" w:hAnsi="Calibri" w:cs="Calibri"/>
           <w:lang w:val="en-US" w:eastAsia="ja-JP"/>
         </w:rPr>
-        <w:lastRenderedPageBreak/>
         <w:t> </w:t>
       </w:r>
     </w:p>
@@ -12505,6 +12752,7 @@
           <w:szCs w:val="28"/>
           <w:lang w:eastAsia="ja-JP"/>
         </w:rPr>
+        <w:lastRenderedPageBreak/>
         <w:t>Action_Took</w:t>
       </w:r>
       <w:proofErr w:type="spellEnd"/>
@@ -13077,7 +13325,6 @@
                 <w:szCs w:val="24"/>
                 <w:lang w:val="en-US" w:eastAsia="ja-JP"/>
               </w:rPr>
-              <w:lastRenderedPageBreak/>
               <w:t>action </w:t>
             </w:r>
           </w:p>
@@ -14142,7 +14389,7 @@
     </w:p>
     <w:tbl>
       <w:tblPr>
-        <w:tblW w:w="0" w:type="dxa"/>
+        <w:tblW w:w="9344" w:type="dxa"/>
         <w:tblBorders>
           <w:top w:val="outset" w:sz="6" w:space="0" w:color="auto"/>
           <w:left w:val="outset" w:sz="6" w:space="0" w:color="auto"/>
@@ -14169,7 +14416,7 @@
         </w:trPr>
         <w:tc>
           <w:tcPr>
-            <w:tcW w:w="1515" w:type="dxa"/>
+            <w:tcW w:w="1649" w:type="dxa"/>
             <w:tcBorders>
               <w:top w:val="single" w:sz="6" w:space="0" w:color="5B9BD5"/>
               <w:left w:val="single" w:sz="6" w:space="0" w:color="5B9BD5"/>
@@ -14209,7 +14456,7 @@
         </w:tc>
         <w:tc>
           <w:tcPr>
-            <w:tcW w:w="1380" w:type="dxa"/>
+            <w:tcW w:w="1334" w:type="dxa"/>
             <w:tcBorders>
               <w:top w:val="single" w:sz="6" w:space="0" w:color="5B9BD5"/>
               <w:left w:val="nil"/>
@@ -14249,7 +14496,7 @@
         </w:tc>
         <w:tc>
           <w:tcPr>
-            <w:tcW w:w="1620" w:type="dxa"/>
+            <w:tcW w:w="1552" w:type="dxa"/>
             <w:tcBorders>
               <w:top w:val="single" w:sz="6" w:space="0" w:color="5B9BD5"/>
               <w:left w:val="nil"/>
@@ -14289,7 +14536,7 @@
         </w:tc>
         <w:tc>
           <w:tcPr>
-            <w:tcW w:w="1305" w:type="dxa"/>
+            <w:tcW w:w="1284" w:type="dxa"/>
             <w:tcBorders>
               <w:top w:val="single" w:sz="6" w:space="0" w:color="5B9BD5"/>
               <w:left w:val="nil"/>
@@ -14329,7 +14576,7 @@
         </w:tc>
         <w:tc>
           <w:tcPr>
-            <w:tcW w:w="1950" w:type="dxa"/>
+            <w:tcW w:w="1889" w:type="dxa"/>
             <w:tcBorders>
               <w:top w:val="single" w:sz="6" w:space="0" w:color="5B9BD5"/>
               <w:left w:val="nil"/>
@@ -14369,7 +14616,7 @@
         </w:tc>
         <w:tc>
           <w:tcPr>
-            <w:tcW w:w="1680" w:type="dxa"/>
+            <w:tcW w:w="1636" w:type="dxa"/>
             <w:tcBorders>
               <w:top w:val="single" w:sz="6" w:space="0" w:color="5B9BD5"/>
               <w:left w:val="nil"/>
@@ -14414,7 +14661,7 @@
         </w:trPr>
         <w:tc>
           <w:tcPr>
-            <w:tcW w:w="1515" w:type="dxa"/>
+            <w:tcW w:w="1649" w:type="dxa"/>
             <w:tcBorders>
               <w:top w:val="single" w:sz="6" w:space="0" w:color="9CC2E5"/>
               <w:left w:val="single" w:sz="6" w:space="0" w:color="9CC2E5"/>
@@ -14465,7 +14712,7 @@
         </w:tc>
         <w:tc>
           <w:tcPr>
-            <w:tcW w:w="1380" w:type="dxa"/>
+            <w:tcW w:w="1334" w:type="dxa"/>
             <w:tcBorders>
               <w:top w:val="single" w:sz="6" w:space="0" w:color="9CC2E5"/>
               <w:left w:val="single" w:sz="6" w:space="0" w:color="9CC2E5"/>
@@ -14499,7 +14746,7 @@
         </w:tc>
         <w:tc>
           <w:tcPr>
-            <w:tcW w:w="1620" w:type="dxa"/>
+            <w:tcW w:w="1552" w:type="dxa"/>
             <w:tcBorders>
               <w:top w:val="single" w:sz="6" w:space="0" w:color="9CC2E5"/>
               <w:left w:val="single" w:sz="6" w:space="0" w:color="9CC2E5"/>
@@ -14544,7 +14791,7 @@
         </w:tc>
         <w:tc>
           <w:tcPr>
-            <w:tcW w:w="1305" w:type="dxa"/>
+            <w:tcW w:w="1284" w:type="dxa"/>
             <w:tcBorders>
               <w:top w:val="single" w:sz="6" w:space="0" w:color="9CC2E5"/>
               <w:left w:val="single" w:sz="6" w:space="0" w:color="9CC2E5"/>
@@ -14578,7 +14825,7 @@
         </w:tc>
         <w:tc>
           <w:tcPr>
-            <w:tcW w:w="1950" w:type="dxa"/>
+            <w:tcW w:w="1889" w:type="dxa"/>
             <w:tcBorders>
               <w:top w:val="single" w:sz="6" w:space="0" w:color="9CC2E5"/>
               <w:left w:val="single" w:sz="6" w:space="0" w:color="9CC2E5"/>
@@ -14612,7 +14859,7 @@
         </w:tc>
         <w:tc>
           <w:tcPr>
-            <w:tcW w:w="1680" w:type="dxa"/>
+            <w:tcW w:w="1636" w:type="dxa"/>
             <w:tcBorders>
               <w:top w:val="single" w:sz="6" w:space="0" w:color="9CC2E5"/>
               <w:left w:val="single" w:sz="6" w:space="0" w:color="9CC2E5"/>
@@ -14651,7 +14898,7 @@
         </w:trPr>
         <w:tc>
           <w:tcPr>
-            <w:tcW w:w="1515" w:type="dxa"/>
+            <w:tcW w:w="1649" w:type="dxa"/>
             <w:tcBorders>
               <w:top w:val="single" w:sz="6" w:space="0" w:color="9CC2E5"/>
               <w:left w:val="single" w:sz="6" w:space="0" w:color="9CC2E5"/>
@@ -14702,7 +14949,7 @@
         </w:tc>
         <w:tc>
           <w:tcPr>
-            <w:tcW w:w="1380" w:type="dxa"/>
+            <w:tcW w:w="1334" w:type="dxa"/>
             <w:tcBorders>
               <w:top w:val="single" w:sz="6" w:space="0" w:color="9CC2E5"/>
               <w:left w:val="single" w:sz="6" w:space="0" w:color="9CC2E5"/>
@@ -14736,7 +14983,7 @@
         </w:tc>
         <w:tc>
           <w:tcPr>
-            <w:tcW w:w="1620" w:type="dxa"/>
+            <w:tcW w:w="1552" w:type="dxa"/>
             <w:tcBorders>
               <w:top w:val="single" w:sz="6" w:space="0" w:color="9CC2E5"/>
               <w:left w:val="single" w:sz="6" w:space="0" w:color="9CC2E5"/>
@@ -14770,7 +15017,7 @@
         </w:tc>
         <w:tc>
           <w:tcPr>
-            <w:tcW w:w="1305" w:type="dxa"/>
+            <w:tcW w:w="1284" w:type="dxa"/>
             <w:tcBorders>
               <w:top w:val="single" w:sz="6" w:space="0" w:color="9CC2E5"/>
               <w:left w:val="single" w:sz="6" w:space="0" w:color="9CC2E5"/>
@@ -14804,7 +15051,7 @@
         </w:tc>
         <w:tc>
           <w:tcPr>
-            <w:tcW w:w="1950" w:type="dxa"/>
+            <w:tcW w:w="1889" w:type="dxa"/>
             <w:tcBorders>
               <w:top w:val="single" w:sz="6" w:space="0" w:color="9CC2E5"/>
               <w:left w:val="single" w:sz="6" w:space="0" w:color="9CC2E5"/>
@@ -14858,7 +15105,7 @@
         </w:tc>
         <w:tc>
           <w:tcPr>
-            <w:tcW w:w="1680" w:type="dxa"/>
+            <w:tcW w:w="1636" w:type="dxa"/>
             <w:tcBorders>
               <w:top w:val="single" w:sz="6" w:space="0" w:color="9CC2E5"/>
               <w:left w:val="single" w:sz="6" w:space="0" w:color="9CC2E5"/>
@@ -14918,7 +15165,7 @@
         </w:trPr>
         <w:tc>
           <w:tcPr>
-            <w:tcW w:w="1515" w:type="dxa"/>
+            <w:tcW w:w="1649" w:type="dxa"/>
             <w:tcBorders>
               <w:top w:val="single" w:sz="6" w:space="0" w:color="9CC2E5"/>
               <w:left w:val="single" w:sz="6" w:space="0" w:color="9CC2E5"/>
@@ -14969,7 +15216,7 @@
         </w:tc>
         <w:tc>
           <w:tcPr>
-            <w:tcW w:w="1380" w:type="dxa"/>
+            <w:tcW w:w="1334" w:type="dxa"/>
             <w:tcBorders>
               <w:top w:val="single" w:sz="6" w:space="0" w:color="9CC2E5"/>
               <w:left w:val="single" w:sz="6" w:space="0" w:color="9CC2E5"/>
@@ -15003,7 +15250,7 @@
         </w:tc>
         <w:tc>
           <w:tcPr>
-            <w:tcW w:w="1620" w:type="dxa"/>
+            <w:tcW w:w="1552" w:type="dxa"/>
             <w:tcBorders>
               <w:top w:val="single" w:sz="6" w:space="0" w:color="9CC2E5"/>
               <w:left w:val="single" w:sz="6" w:space="0" w:color="9CC2E5"/>
@@ -15037,7 +15284,7 @@
         </w:tc>
         <w:tc>
           <w:tcPr>
-            <w:tcW w:w="1305" w:type="dxa"/>
+            <w:tcW w:w="1284" w:type="dxa"/>
             <w:tcBorders>
               <w:top w:val="single" w:sz="6" w:space="0" w:color="9CC2E5"/>
               <w:left w:val="single" w:sz="6" w:space="0" w:color="9CC2E5"/>
@@ -15071,7 +15318,7 @@
         </w:tc>
         <w:tc>
           <w:tcPr>
-            <w:tcW w:w="1950" w:type="dxa"/>
+            <w:tcW w:w="1889" w:type="dxa"/>
             <w:tcBorders>
               <w:top w:val="single" w:sz="6" w:space="0" w:color="9CC2E5"/>
               <w:left w:val="single" w:sz="6" w:space="0" w:color="9CC2E5"/>
@@ -15125,7 +15372,7 @@
         </w:tc>
         <w:tc>
           <w:tcPr>
-            <w:tcW w:w="1680" w:type="dxa"/>
+            <w:tcW w:w="1636" w:type="dxa"/>
             <w:tcBorders>
               <w:top w:val="single" w:sz="6" w:space="0" w:color="9CC2E5"/>
               <w:left w:val="single" w:sz="6" w:space="0" w:color="9CC2E5"/>
@@ -15164,7 +15411,7 @@
         </w:trPr>
         <w:tc>
           <w:tcPr>
-            <w:tcW w:w="1515" w:type="dxa"/>
+            <w:tcW w:w="1649" w:type="dxa"/>
             <w:tcBorders>
               <w:top w:val="single" w:sz="6" w:space="0" w:color="9CC2E5"/>
               <w:left w:val="single" w:sz="6" w:space="0" w:color="9CC2E5"/>
@@ -15215,7 +15462,7 @@
         </w:tc>
         <w:tc>
           <w:tcPr>
-            <w:tcW w:w="1380" w:type="dxa"/>
+            <w:tcW w:w="1334" w:type="dxa"/>
             <w:tcBorders>
               <w:top w:val="single" w:sz="6" w:space="0" w:color="9CC2E5"/>
               <w:left w:val="single" w:sz="6" w:space="0" w:color="9CC2E5"/>
@@ -15249,7 +15496,7 @@
         </w:tc>
         <w:tc>
           <w:tcPr>
-            <w:tcW w:w="1620" w:type="dxa"/>
+            <w:tcW w:w="1552" w:type="dxa"/>
             <w:tcBorders>
               <w:top w:val="single" w:sz="6" w:space="0" w:color="9CC2E5"/>
               <w:left w:val="single" w:sz="6" w:space="0" w:color="9CC2E5"/>
@@ -15283,7 +15530,7 @@
         </w:tc>
         <w:tc>
           <w:tcPr>
-            <w:tcW w:w="1305" w:type="dxa"/>
+            <w:tcW w:w="1284" w:type="dxa"/>
             <w:tcBorders>
               <w:top w:val="single" w:sz="6" w:space="0" w:color="9CC2E5"/>
               <w:left w:val="single" w:sz="6" w:space="0" w:color="9CC2E5"/>
@@ -15317,7 +15564,7 @@
         </w:tc>
         <w:tc>
           <w:tcPr>
-            <w:tcW w:w="1950" w:type="dxa"/>
+            <w:tcW w:w="1889" w:type="dxa"/>
             <w:tcBorders>
               <w:top w:val="single" w:sz="6" w:space="0" w:color="9CC2E5"/>
               <w:left w:val="single" w:sz="6" w:space="0" w:color="9CC2E5"/>
@@ -15351,7 +15598,7 @@
         </w:tc>
         <w:tc>
           <w:tcPr>
-            <w:tcW w:w="1680" w:type="dxa"/>
+            <w:tcW w:w="1636" w:type="dxa"/>
             <w:tcBorders>
               <w:top w:val="single" w:sz="6" w:space="0" w:color="9CC2E5"/>
               <w:left w:val="single" w:sz="6" w:space="0" w:color="9CC2E5"/>
@@ -15390,7 +15637,7 @@
         </w:trPr>
         <w:tc>
           <w:tcPr>
-            <w:tcW w:w="1515" w:type="dxa"/>
+            <w:tcW w:w="1649" w:type="dxa"/>
             <w:tcBorders>
               <w:top w:val="single" w:sz="6" w:space="0" w:color="9CC2E5"/>
               <w:left w:val="single" w:sz="6" w:space="0" w:color="9CC2E5"/>
@@ -15441,7 +15688,7 @@
         </w:tc>
         <w:tc>
           <w:tcPr>
-            <w:tcW w:w="1380" w:type="dxa"/>
+            <w:tcW w:w="1334" w:type="dxa"/>
             <w:tcBorders>
               <w:top w:val="single" w:sz="6" w:space="0" w:color="9CC2E5"/>
               <w:left w:val="single" w:sz="6" w:space="0" w:color="9CC2E5"/>
@@ -15475,7 +15722,7 @@
         </w:tc>
         <w:tc>
           <w:tcPr>
-            <w:tcW w:w="1620" w:type="dxa"/>
+            <w:tcW w:w="1552" w:type="dxa"/>
             <w:tcBorders>
               <w:top w:val="single" w:sz="6" w:space="0" w:color="9CC2E5"/>
               <w:left w:val="single" w:sz="6" w:space="0" w:color="9CC2E5"/>
@@ -15509,7 +15756,7 @@
         </w:tc>
         <w:tc>
           <w:tcPr>
-            <w:tcW w:w="1305" w:type="dxa"/>
+            <w:tcW w:w="1284" w:type="dxa"/>
             <w:tcBorders>
               <w:top w:val="single" w:sz="6" w:space="0" w:color="9CC2E5"/>
               <w:left w:val="single" w:sz="6" w:space="0" w:color="9CC2E5"/>
@@ -15543,7 +15790,7 @@
         </w:tc>
         <w:tc>
           <w:tcPr>
-            <w:tcW w:w="1950" w:type="dxa"/>
+            <w:tcW w:w="1889" w:type="dxa"/>
             <w:tcBorders>
               <w:top w:val="single" w:sz="6" w:space="0" w:color="9CC2E5"/>
               <w:left w:val="single" w:sz="6" w:space="0" w:color="9CC2E5"/>
@@ -15577,7 +15824,7 @@
         </w:tc>
         <w:tc>
           <w:tcPr>
-            <w:tcW w:w="1680" w:type="dxa"/>
+            <w:tcW w:w="1636" w:type="dxa"/>
             <w:tcBorders>
               <w:top w:val="single" w:sz="6" w:space="0" w:color="9CC2E5"/>
               <w:left w:val="single" w:sz="6" w:space="0" w:color="9CC2E5"/>
@@ -15616,7 +15863,7 @@
         </w:trPr>
         <w:tc>
           <w:tcPr>
-            <w:tcW w:w="1515" w:type="dxa"/>
+            <w:tcW w:w="1649" w:type="dxa"/>
             <w:tcBorders>
               <w:top w:val="single" w:sz="6" w:space="0" w:color="9CC2E5"/>
               <w:left w:val="single" w:sz="6" w:space="0" w:color="9CC2E5"/>
@@ -15667,7 +15914,7 @@
         </w:tc>
         <w:tc>
           <w:tcPr>
-            <w:tcW w:w="1380" w:type="dxa"/>
+            <w:tcW w:w="1334" w:type="dxa"/>
             <w:tcBorders>
               <w:top w:val="single" w:sz="6" w:space="0" w:color="9CC2E5"/>
               <w:left w:val="single" w:sz="6" w:space="0" w:color="9CC2E5"/>
@@ -15712,7 +15959,7 @@
         </w:tc>
         <w:tc>
           <w:tcPr>
-            <w:tcW w:w="1620" w:type="dxa"/>
+            <w:tcW w:w="1552" w:type="dxa"/>
             <w:tcBorders>
               <w:top w:val="single" w:sz="6" w:space="0" w:color="9CC2E5"/>
               <w:left w:val="single" w:sz="6" w:space="0" w:color="9CC2E5"/>
@@ -15746,7 +15993,7 @@
         </w:tc>
         <w:tc>
           <w:tcPr>
-            <w:tcW w:w="1305" w:type="dxa"/>
+            <w:tcW w:w="1284" w:type="dxa"/>
             <w:tcBorders>
               <w:top w:val="single" w:sz="6" w:space="0" w:color="9CC2E5"/>
               <w:left w:val="single" w:sz="6" w:space="0" w:color="9CC2E5"/>
@@ -15780,7 +16027,7 @@
         </w:tc>
         <w:tc>
           <w:tcPr>
-            <w:tcW w:w="1950" w:type="dxa"/>
+            <w:tcW w:w="1889" w:type="dxa"/>
             <w:tcBorders>
               <w:top w:val="single" w:sz="6" w:space="0" w:color="9CC2E5"/>
               <w:left w:val="single" w:sz="6" w:space="0" w:color="9CC2E5"/>
@@ -15814,7 +16061,7 @@
         </w:tc>
         <w:tc>
           <w:tcPr>
-            <w:tcW w:w="1680" w:type="dxa"/>
+            <w:tcW w:w="1636" w:type="dxa"/>
             <w:tcBorders>
               <w:top w:val="single" w:sz="6" w:space="0" w:color="9CC2E5"/>
               <w:left w:val="single" w:sz="6" w:space="0" w:color="9CC2E5"/>
@@ -15853,7 +16100,7 @@
         </w:trPr>
         <w:tc>
           <w:tcPr>
-            <w:tcW w:w="1515" w:type="dxa"/>
+            <w:tcW w:w="1649" w:type="dxa"/>
             <w:tcBorders>
               <w:top w:val="single" w:sz="6" w:space="0" w:color="9CC2E5"/>
               <w:left w:val="single" w:sz="6" w:space="0" w:color="9CC2E5"/>
@@ -15904,7 +16151,7 @@
         </w:tc>
         <w:tc>
           <w:tcPr>
-            <w:tcW w:w="1380" w:type="dxa"/>
+            <w:tcW w:w="1334" w:type="dxa"/>
             <w:tcBorders>
               <w:top w:val="single" w:sz="6" w:space="0" w:color="9CC2E5"/>
               <w:left w:val="single" w:sz="6" w:space="0" w:color="9CC2E5"/>
@@ -15949,7 +16196,7 @@
         </w:tc>
         <w:tc>
           <w:tcPr>
-            <w:tcW w:w="1620" w:type="dxa"/>
+            <w:tcW w:w="1552" w:type="dxa"/>
             <w:tcBorders>
               <w:top w:val="single" w:sz="6" w:space="0" w:color="9CC2E5"/>
               <w:left w:val="single" w:sz="6" w:space="0" w:color="9CC2E5"/>
@@ -15983,7 +16230,7 @@
         </w:tc>
         <w:tc>
           <w:tcPr>
-            <w:tcW w:w="1305" w:type="dxa"/>
+            <w:tcW w:w="1284" w:type="dxa"/>
             <w:tcBorders>
               <w:top w:val="single" w:sz="6" w:space="0" w:color="9CC2E5"/>
               <w:left w:val="single" w:sz="6" w:space="0" w:color="9CC2E5"/>
@@ -16038,7 +16285,7 @@
         </w:tc>
         <w:tc>
           <w:tcPr>
-            <w:tcW w:w="1950" w:type="dxa"/>
+            <w:tcW w:w="1889" w:type="dxa"/>
             <w:tcBorders>
               <w:top w:val="single" w:sz="6" w:space="0" w:color="9CC2E5"/>
               <w:left w:val="single" w:sz="6" w:space="0" w:color="9CC2E5"/>
@@ -16072,7 +16319,7 @@
         </w:tc>
         <w:tc>
           <w:tcPr>
-            <w:tcW w:w="1680" w:type="dxa"/>
+            <w:tcW w:w="1636" w:type="dxa"/>
             <w:tcBorders>
               <w:top w:val="single" w:sz="6" w:space="0" w:color="9CC2E5"/>
               <w:left w:val="single" w:sz="6" w:space="0" w:color="9CC2E5"/>
@@ -16111,7 +16358,7 @@
         </w:trPr>
         <w:tc>
           <w:tcPr>
-            <w:tcW w:w="1515" w:type="dxa"/>
+            <w:tcW w:w="1649" w:type="dxa"/>
             <w:tcBorders>
               <w:top w:val="single" w:sz="6" w:space="0" w:color="9CC2E5"/>
               <w:left w:val="single" w:sz="6" w:space="0" w:color="9CC2E5"/>
@@ -16162,7 +16409,7 @@
         </w:tc>
         <w:tc>
           <w:tcPr>
-            <w:tcW w:w="1380" w:type="dxa"/>
+            <w:tcW w:w="1334" w:type="dxa"/>
             <w:tcBorders>
               <w:top w:val="single" w:sz="6" w:space="0" w:color="9CC2E5"/>
               <w:left w:val="single" w:sz="6" w:space="0" w:color="9CC2E5"/>
@@ -16207,7 +16454,7 @@
         </w:tc>
         <w:tc>
           <w:tcPr>
-            <w:tcW w:w="1620" w:type="dxa"/>
+            <w:tcW w:w="1552" w:type="dxa"/>
             <w:tcBorders>
               <w:top w:val="single" w:sz="6" w:space="0" w:color="9CC2E5"/>
               <w:left w:val="single" w:sz="6" w:space="0" w:color="9CC2E5"/>
@@ -16241,7 +16488,7 @@
         </w:tc>
         <w:tc>
           <w:tcPr>
-            <w:tcW w:w="1305" w:type="dxa"/>
+            <w:tcW w:w="1284" w:type="dxa"/>
             <w:tcBorders>
               <w:top w:val="single" w:sz="6" w:space="0" w:color="9CC2E5"/>
               <w:left w:val="single" w:sz="6" w:space="0" w:color="9CC2E5"/>
@@ -16296,68 +16543,79 @@
         </w:tc>
         <w:tc>
           <w:tcPr>
-            <w:tcW w:w="1950" w:type="dxa"/>
-            <w:tcBorders>
-              <w:top w:val="single" w:sz="6" w:space="0" w:color="9CC2E5"/>
-              <w:left w:val="single" w:sz="6" w:space="0" w:color="9CC2E5"/>
-              <w:bottom w:val="single" w:sz="6" w:space="0" w:color="9CC2E5"/>
-              <w:right w:val="single" w:sz="6" w:space="0" w:color="9CC2E5"/>
-            </w:tcBorders>
-            <w:shd w:val="clear" w:color="auto" w:fill="auto"/>
-            <w:hideMark/>
-          </w:tcPr>
-          <w:p>
-            <w:pPr>
-              <w:spacing w:after="0" w:line="240" w:lineRule="auto"/>
-              <w:textAlignment w:val="baseline"/>
-              <w:rPr>
-                <w:rFonts w:ascii="Times New Roman" w:eastAsia="Times New Roman" w:hAnsi="Times New Roman" w:cs="Times New Roman"/>
-                <w:sz w:val="24"/>
-                <w:szCs w:val="24"/>
-                <w:lang w:val="en-US" w:eastAsia="ja-JP"/>
-              </w:rPr>
-            </w:pPr>
-            <w:r>
-              <w:rPr>
-                <w:rFonts w:ascii="Times New Roman" w:eastAsia="Times New Roman" w:hAnsi="Times New Roman" w:cs="Times New Roman"/>
-                <w:sz w:val="24"/>
-                <w:szCs w:val="24"/>
-                <w:lang w:val="en-US" w:eastAsia="ja-JP"/>
-              </w:rPr>
-              <w:t>1 if the problem is ongoing. 0 if the problem is in other status </w:t>
-            </w:r>
-          </w:p>
-        </w:tc>
-        <w:tc>
-          <w:tcPr>
-            <w:tcW w:w="1680" w:type="dxa"/>
-            <w:tcBorders>
-              <w:top w:val="single" w:sz="6" w:space="0" w:color="9CC2E5"/>
-              <w:left w:val="single" w:sz="6" w:space="0" w:color="9CC2E5"/>
-              <w:bottom w:val="single" w:sz="6" w:space="0" w:color="9CC2E5"/>
-              <w:right w:val="single" w:sz="6" w:space="0" w:color="9CC2E5"/>
-            </w:tcBorders>
-            <w:shd w:val="clear" w:color="auto" w:fill="auto"/>
-            <w:hideMark/>
-          </w:tcPr>
-          <w:p>
-            <w:pPr>
-              <w:spacing w:after="0" w:line="240" w:lineRule="auto"/>
-              <w:textAlignment w:val="baseline"/>
-              <w:rPr>
-                <w:rFonts w:ascii="Times New Roman" w:eastAsia="Times New Roman" w:hAnsi="Times New Roman" w:cs="Times New Roman"/>
-                <w:sz w:val="24"/>
-                <w:szCs w:val="24"/>
-                <w:lang w:val="en-US" w:eastAsia="ja-JP"/>
-              </w:rPr>
-            </w:pPr>
-            <w:r>
-              <w:rPr>
-                <w:rFonts w:ascii="Times New Roman" w:eastAsia="Times New Roman" w:hAnsi="Times New Roman" w:cs="Times New Roman"/>
-                <w:sz w:val="24"/>
-                <w:szCs w:val="24"/>
-                <w:lang w:val="en-US" w:eastAsia="ja-JP"/>
-              </w:rPr>
+            <w:tcW w:w="1889" w:type="dxa"/>
+            <w:tcBorders>
+              <w:top w:val="single" w:sz="6" w:space="0" w:color="9CC2E5"/>
+              <w:left w:val="single" w:sz="6" w:space="0" w:color="9CC2E5"/>
+              <w:bottom w:val="single" w:sz="6" w:space="0" w:color="9CC2E5"/>
+              <w:right w:val="single" w:sz="6" w:space="0" w:color="9CC2E5"/>
+            </w:tcBorders>
+            <w:shd w:val="clear" w:color="auto" w:fill="auto"/>
+            <w:hideMark/>
+          </w:tcPr>
+          <w:p>
+            <w:pPr>
+              <w:spacing w:after="0" w:line="240" w:lineRule="auto"/>
+              <w:textAlignment w:val="baseline"/>
+              <w:rPr>
+                <w:rFonts w:ascii="Times New Roman" w:eastAsia="Times New Roman" w:hAnsi="Times New Roman" w:cs="Times New Roman"/>
+                <w:sz w:val="24"/>
+                <w:szCs w:val="24"/>
+                <w:lang w:val="en-US" w:eastAsia="ja-JP"/>
+              </w:rPr>
+            </w:pPr>
+            <w:r>
+              <w:rPr>
+                <w:rFonts w:ascii="Times New Roman" w:eastAsia="Times New Roman" w:hAnsi="Times New Roman" w:cs="Times New Roman"/>
+                <w:sz w:val="24"/>
+                <w:szCs w:val="24"/>
+                <w:lang w:val="en-US" w:eastAsia="ja-JP"/>
+              </w:rPr>
+              <w:t xml:space="preserve">1 if the problem is ongoing. 0 if the </w:t>
+            </w:r>
+            <w:r>
+              <w:rPr>
+                <w:rFonts w:ascii="Times New Roman" w:eastAsia="Times New Roman" w:hAnsi="Times New Roman" w:cs="Times New Roman"/>
+                <w:sz w:val="24"/>
+                <w:szCs w:val="24"/>
+                <w:lang w:val="en-US" w:eastAsia="ja-JP"/>
+              </w:rPr>
+              <w:lastRenderedPageBreak/>
+              <w:t>problem is in other status </w:t>
+            </w:r>
+          </w:p>
+        </w:tc>
+        <w:tc>
+          <w:tcPr>
+            <w:tcW w:w="1636" w:type="dxa"/>
+            <w:tcBorders>
+              <w:top w:val="single" w:sz="6" w:space="0" w:color="9CC2E5"/>
+              <w:left w:val="single" w:sz="6" w:space="0" w:color="9CC2E5"/>
+              <w:bottom w:val="single" w:sz="6" w:space="0" w:color="9CC2E5"/>
+              <w:right w:val="single" w:sz="6" w:space="0" w:color="9CC2E5"/>
+            </w:tcBorders>
+            <w:shd w:val="clear" w:color="auto" w:fill="auto"/>
+            <w:hideMark/>
+          </w:tcPr>
+          <w:p>
+            <w:pPr>
+              <w:spacing w:after="0" w:line="240" w:lineRule="auto"/>
+              <w:textAlignment w:val="baseline"/>
+              <w:rPr>
+                <w:rFonts w:ascii="Times New Roman" w:eastAsia="Times New Roman" w:hAnsi="Times New Roman" w:cs="Times New Roman"/>
+                <w:sz w:val="24"/>
+                <w:szCs w:val="24"/>
+                <w:lang w:val="en-US" w:eastAsia="ja-JP"/>
+              </w:rPr>
+            </w:pPr>
+            <w:r>
+              <w:rPr>
+                <w:rFonts w:ascii="Times New Roman" w:eastAsia="Times New Roman" w:hAnsi="Times New Roman" w:cs="Times New Roman"/>
+                <w:sz w:val="24"/>
+                <w:szCs w:val="24"/>
+                <w:lang w:val="en-US" w:eastAsia="ja-JP"/>
+              </w:rPr>
+              <w:lastRenderedPageBreak/>
               <w:t>1 </w:t>
             </w:r>
           </w:p>
@@ -16369,7 +16627,7 @@
         </w:trPr>
         <w:tc>
           <w:tcPr>
-            <w:tcW w:w="1515" w:type="dxa"/>
+            <w:tcW w:w="1649" w:type="dxa"/>
             <w:tcBorders>
               <w:top w:val="single" w:sz="6" w:space="0" w:color="9CC2E5"/>
               <w:left w:val="single" w:sz="6" w:space="0" w:color="9CC2E5"/>
@@ -16420,7 +16678,7 @@
         </w:tc>
         <w:tc>
           <w:tcPr>
-            <w:tcW w:w="1380" w:type="dxa"/>
+            <w:tcW w:w="1334" w:type="dxa"/>
             <w:tcBorders>
               <w:top w:val="single" w:sz="6" w:space="0" w:color="9CC2E5"/>
               <w:left w:val="single" w:sz="6" w:space="0" w:color="9CC2E5"/>
@@ -16454,7 +16712,7 @@
         </w:tc>
         <w:tc>
           <w:tcPr>
-            <w:tcW w:w="1620" w:type="dxa"/>
+            <w:tcW w:w="1552" w:type="dxa"/>
             <w:tcBorders>
               <w:top w:val="single" w:sz="6" w:space="0" w:color="9CC2E5"/>
               <w:left w:val="single" w:sz="6" w:space="0" w:color="9CC2E5"/>
@@ -16488,7 +16746,7 @@
         </w:tc>
         <w:tc>
           <w:tcPr>
-            <w:tcW w:w="1305" w:type="dxa"/>
+            <w:tcW w:w="1284" w:type="dxa"/>
             <w:tcBorders>
               <w:top w:val="single" w:sz="6" w:space="0" w:color="9CC2E5"/>
               <w:left w:val="single" w:sz="6" w:space="0" w:color="9CC2E5"/>
@@ -16522,7 +16780,7 @@
         </w:tc>
         <w:tc>
           <w:tcPr>
-            <w:tcW w:w="1950" w:type="dxa"/>
+            <w:tcW w:w="1889" w:type="dxa"/>
             <w:tcBorders>
               <w:top w:val="single" w:sz="6" w:space="0" w:color="9CC2E5"/>
               <w:left w:val="single" w:sz="6" w:space="0" w:color="9CC2E5"/>
@@ -16556,7 +16814,7 @@
         </w:tc>
         <w:tc>
           <w:tcPr>
-            <w:tcW w:w="1680" w:type="dxa"/>
+            <w:tcW w:w="1636" w:type="dxa"/>
             <w:tcBorders>
               <w:top w:val="single" w:sz="6" w:space="0" w:color="9CC2E5"/>
               <w:left w:val="single" w:sz="6" w:space="0" w:color="9CC2E5"/>
@@ -16595,7 +16853,7 @@
         </w:trPr>
         <w:tc>
           <w:tcPr>
-            <w:tcW w:w="1515" w:type="dxa"/>
+            <w:tcW w:w="1649" w:type="dxa"/>
             <w:tcBorders>
               <w:top w:val="single" w:sz="6" w:space="0" w:color="9CC2E5"/>
               <w:left w:val="single" w:sz="6" w:space="0" w:color="9CC2E5"/>
@@ -16633,7 +16891,7 @@
         </w:tc>
         <w:tc>
           <w:tcPr>
-            <w:tcW w:w="1380" w:type="dxa"/>
+            <w:tcW w:w="1334" w:type="dxa"/>
             <w:tcBorders>
               <w:top w:val="single" w:sz="6" w:space="0" w:color="9CC2E5"/>
               <w:left w:val="single" w:sz="6" w:space="0" w:color="9CC2E5"/>
@@ -16667,7 +16925,7 @@
         </w:tc>
         <w:tc>
           <w:tcPr>
-            <w:tcW w:w="1620" w:type="dxa"/>
+            <w:tcW w:w="1552" w:type="dxa"/>
             <w:tcBorders>
               <w:top w:val="single" w:sz="6" w:space="0" w:color="9CC2E5"/>
               <w:left w:val="single" w:sz="6" w:space="0" w:color="9CC2E5"/>
@@ -16701,7 +16959,7 @@
         </w:tc>
         <w:tc>
           <w:tcPr>
-            <w:tcW w:w="1305" w:type="dxa"/>
+            <w:tcW w:w="1284" w:type="dxa"/>
             <w:tcBorders>
               <w:top w:val="single" w:sz="6" w:space="0" w:color="9CC2E5"/>
               <w:left w:val="single" w:sz="6" w:space="0" w:color="9CC2E5"/>
@@ -16735,7 +16993,7 @@
         </w:tc>
         <w:tc>
           <w:tcPr>
-            <w:tcW w:w="1950" w:type="dxa"/>
+            <w:tcW w:w="1889" w:type="dxa"/>
             <w:tcBorders>
               <w:top w:val="single" w:sz="6" w:space="0" w:color="9CC2E5"/>
               <w:left w:val="single" w:sz="6" w:space="0" w:color="9CC2E5"/>
@@ -16769,7 +17027,7 @@
         </w:tc>
         <w:tc>
           <w:tcPr>
-            <w:tcW w:w="1680" w:type="dxa"/>
+            <w:tcW w:w="1636" w:type="dxa"/>
             <w:tcBorders>
               <w:top w:val="single" w:sz="6" w:space="0" w:color="9CC2E5"/>
               <w:left w:val="single" w:sz="6" w:space="0" w:color="9CC2E5"/>
@@ -16798,6 +17056,217 @@
                 <w:lang w:val="en-US" w:eastAsia="ja-JP"/>
               </w:rPr>
               <w:t>128723 </w:t>
+            </w:r>
+          </w:p>
+        </w:tc>
+      </w:tr>
+      <w:tr>
+        <w:trPr>
+          <w:trHeight w:val="300"/>
+        </w:trPr>
+        <w:tc>
+          <w:tcPr>
+            <w:tcW w:w="1649" w:type="dxa"/>
+            <w:tcBorders>
+              <w:top w:val="single" w:sz="6" w:space="0" w:color="9CC2E5"/>
+              <w:left w:val="single" w:sz="6" w:space="0" w:color="9CC2E5"/>
+              <w:bottom w:val="single" w:sz="6" w:space="0" w:color="9CC2E5"/>
+              <w:right w:val="single" w:sz="6" w:space="0" w:color="9CC2E5"/>
+            </w:tcBorders>
+            <w:shd w:val="clear" w:color="auto" w:fill="auto"/>
+          </w:tcPr>
+          <w:p>
+            <w:pPr>
+              <w:spacing w:after="0" w:line="240" w:lineRule="auto"/>
+              <w:textAlignment w:val="baseline"/>
+              <w:rPr>
+                <w:rFonts w:ascii="Times New Roman" w:eastAsia="Times New Roman" w:hAnsi="Times New Roman" w:cs="Times New Roman"/>
+                <w:b/>
+                <w:bCs/>
+                <w:sz w:val="20"/>
+                <w:szCs w:val="20"/>
+                <w:lang w:val="en-US" w:eastAsia="ja-JP"/>
+              </w:rPr>
+            </w:pPr>
+            <w:proofErr w:type="spellStart"/>
+            <w:r>
+              <w:rPr>
+                <w:rFonts w:ascii="Times New Roman" w:eastAsia="Times New Roman" w:hAnsi="Times New Roman" w:cs="Times New Roman"/>
+                <w:b/>
+                <w:bCs/>
+                <w:sz w:val="24"/>
+                <w:szCs w:val="24"/>
+                <w:lang w:val="en-US" w:eastAsia="ja-JP"/>
+              </w:rPr>
+              <w:t>Employee_id</w:t>
+            </w:r>
+            <w:proofErr w:type="spellEnd"/>
+          </w:p>
+        </w:tc>
+        <w:tc>
+          <w:tcPr>
+            <w:tcW w:w="1334" w:type="dxa"/>
+            <w:tcBorders>
+              <w:top w:val="single" w:sz="6" w:space="0" w:color="9CC2E5"/>
+              <w:left w:val="single" w:sz="6" w:space="0" w:color="9CC2E5"/>
+              <w:bottom w:val="single" w:sz="6" w:space="0" w:color="9CC2E5"/>
+              <w:right w:val="single" w:sz="6" w:space="0" w:color="9CC2E5"/>
+            </w:tcBorders>
+            <w:shd w:val="clear" w:color="auto" w:fill="auto"/>
+          </w:tcPr>
+          <w:p>
+            <w:pPr>
+              <w:spacing w:after="0" w:line="240" w:lineRule="auto"/>
+              <w:textAlignment w:val="baseline"/>
+              <w:rPr>
+                <w:rFonts w:ascii="Times New Roman" w:eastAsia="Times New Roman" w:hAnsi="Times New Roman" w:cs="Times New Roman"/>
+                <w:sz w:val="24"/>
+                <w:szCs w:val="24"/>
+                <w:lang w:val="en-US" w:eastAsia="ja-JP"/>
+              </w:rPr>
+            </w:pPr>
+            <w:r>
+              <w:rPr>
+                <w:rFonts w:ascii="Times New Roman" w:eastAsia="Times New Roman" w:hAnsi="Times New Roman" w:cs="Times New Roman"/>
+                <w:sz w:val="24"/>
+                <w:szCs w:val="24"/>
+                <w:lang w:val="en-US" w:eastAsia="ja-JP"/>
+              </w:rPr>
+              <w:t>int</w:t>
+            </w:r>
+          </w:p>
+        </w:tc>
+        <w:tc>
+          <w:tcPr>
+            <w:tcW w:w="1552" w:type="dxa"/>
+            <w:tcBorders>
+              <w:top w:val="single" w:sz="6" w:space="0" w:color="9CC2E5"/>
+              <w:left w:val="single" w:sz="6" w:space="0" w:color="9CC2E5"/>
+              <w:bottom w:val="single" w:sz="6" w:space="0" w:color="9CC2E5"/>
+              <w:right w:val="single" w:sz="6" w:space="0" w:color="9CC2E5"/>
+            </w:tcBorders>
+            <w:shd w:val="clear" w:color="auto" w:fill="auto"/>
+          </w:tcPr>
+          <w:p>
+            <w:pPr>
+              <w:spacing w:after="0" w:line="240" w:lineRule="auto"/>
+              <w:textAlignment w:val="baseline"/>
+              <w:rPr>
+                <w:rFonts w:ascii="Times New Roman" w:eastAsia="Times New Roman" w:hAnsi="Times New Roman" w:cs="Times New Roman"/>
+                <w:sz w:val="24"/>
+                <w:szCs w:val="24"/>
+                <w:lang w:val="en-US" w:eastAsia="ja-JP"/>
+              </w:rPr>
+            </w:pPr>
+            <w:proofErr w:type="spellStart"/>
+            <w:r>
+              <w:rPr>
+                <w:rFonts w:ascii="Times New Roman" w:eastAsia="Times New Roman" w:hAnsi="Times New Roman" w:cs="Times New Roman"/>
+                <w:sz w:val="24"/>
+                <w:szCs w:val="24"/>
+                <w:lang w:val="en-US" w:eastAsia="ja-JP"/>
+              </w:rPr>
+              <w:t>nnnnnn</w:t>
+            </w:r>
+            <w:proofErr w:type="spellEnd"/>
+          </w:p>
+        </w:tc>
+        <w:tc>
+          <w:tcPr>
+            <w:tcW w:w="1284" w:type="dxa"/>
+            <w:tcBorders>
+              <w:top w:val="single" w:sz="6" w:space="0" w:color="9CC2E5"/>
+              <w:left w:val="single" w:sz="6" w:space="0" w:color="9CC2E5"/>
+              <w:bottom w:val="single" w:sz="6" w:space="0" w:color="9CC2E5"/>
+              <w:right w:val="single" w:sz="6" w:space="0" w:color="9CC2E5"/>
+            </w:tcBorders>
+            <w:shd w:val="clear" w:color="auto" w:fill="auto"/>
+          </w:tcPr>
+          <w:p>
+            <w:pPr>
+              <w:spacing w:after="0" w:line="240" w:lineRule="auto"/>
+              <w:textAlignment w:val="baseline"/>
+              <w:rPr>
+                <w:rFonts w:ascii="Times New Roman" w:eastAsia="Times New Roman" w:hAnsi="Times New Roman" w:cs="Times New Roman"/>
+                <w:sz w:val="24"/>
+                <w:szCs w:val="24"/>
+                <w:lang w:val="en-US" w:eastAsia="ja-JP"/>
+              </w:rPr>
+            </w:pPr>
+            <w:r>
+              <w:rPr>
+                <w:rFonts w:ascii="Times New Roman" w:eastAsia="Times New Roman" w:hAnsi="Times New Roman" w:cs="Times New Roman"/>
+                <w:sz w:val="24"/>
+                <w:szCs w:val="24"/>
+                <w:lang w:val="en-US" w:eastAsia="ja-JP"/>
+              </w:rPr>
+              <w:t>6</w:t>
+            </w:r>
+          </w:p>
+        </w:tc>
+        <w:tc>
+          <w:tcPr>
+            <w:tcW w:w="1889" w:type="dxa"/>
+            <w:tcBorders>
+              <w:top w:val="single" w:sz="6" w:space="0" w:color="9CC2E5"/>
+              <w:left w:val="single" w:sz="6" w:space="0" w:color="9CC2E5"/>
+              <w:bottom w:val="single" w:sz="6" w:space="0" w:color="9CC2E5"/>
+              <w:right w:val="single" w:sz="6" w:space="0" w:color="9CC2E5"/>
+            </w:tcBorders>
+            <w:shd w:val="clear" w:color="auto" w:fill="auto"/>
+          </w:tcPr>
+          <w:p>
+            <w:pPr>
+              <w:spacing w:after="0" w:line="240" w:lineRule="auto"/>
+              <w:textAlignment w:val="baseline"/>
+              <w:rPr>
+                <w:rFonts w:ascii="Times New Roman" w:eastAsia="Times New Roman" w:hAnsi="Times New Roman" w:cs="Times New Roman"/>
+                <w:sz w:val="24"/>
+                <w:szCs w:val="24"/>
+                <w:lang w:val="en-US" w:eastAsia="ja-JP"/>
+              </w:rPr>
+            </w:pPr>
+            <w:r>
+              <w:rPr>
+                <w:rFonts w:ascii="Times New Roman" w:eastAsia="Times New Roman" w:hAnsi="Times New Roman" w:cs="Times New Roman"/>
+                <w:sz w:val="24"/>
+                <w:szCs w:val="24"/>
+                <w:lang w:val="en-US" w:eastAsia="ja-JP"/>
+              </w:rPr>
+              <w:t>Foreign key to save which employee saved the record</w:t>
+            </w:r>
+          </w:p>
+        </w:tc>
+        <w:tc>
+          <w:tcPr>
+            <w:tcW w:w="1636" w:type="dxa"/>
+            <w:tcBorders>
+              <w:top w:val="single" w:sz="6" w:space="0" w:color="9CC2E5"/>
+              <w:left w:val="single" w:sz="6" w:space="0" w:color="9CC2E5"/>
+              <w:bottom w:val="single" w:sz="6" w:space="0" w:color="9CC2E5"/>
+              <w:right w:val="single" w:sz="6" w:space="0" w:color="9CC2E5"/>
+            </w:tcBorders>
+            <w:shd w:val="clear" w:color="auto" w:fill="auto"/>
+          </w:tcPr>
+          <w:p>
+            <w:pPr>
+              <w:spacing w:after="0" w:line="240" w:lineRule="auto"/>
+              <w:textAlignment w:val="baseline"/>
+              <w:rPr>
+                <w:rFonts w:ascii="Times New Roman" w:eastAsia="Times New Roman" w:hAnsi="Times New Roman" w:cs="Times New Roman"/>
+                <w:sz w:val="24"/>
+                <w:szCs w:val="24"/>
+                <w:lang w:val="en-US" w:eastAsia="ja-JP"/>
+              </w:rPr>
+            </w:pPr>
+            <w:r>
+              <w:rPr>
+                <w:rFonts w:ascii="Times New Roman" w:eastAsia="Times New Roman" w:hAnsi="Times New Roman" w:cs="Times New Roman"/>
+                <w:sz w:val="24"/>
+                <w:szCs w:val="24"/>
+                <w:lang w:val="en-US" w:eastAsia="ja-JP"/>
+              </w:rPr>
+              <w:t>000001</w:t>
             </w:r>
           </w:p>
         </w:tc>
@@ -16819,7 +17288,6 @@
           <w:rFonts w:ascii="Calibri" w:eastAsia="Times New Roman" w:hAnsi="Calibri" w:cs="Calibri"/>
           <w:lang w:val="en-US" w:eastAsia="ja-JP"/>
         </w:rPr>
-        <w:lastRenderedPageBreak/>
         <w:t> </w:t>
       </w:r>
     </w:p>
@@ -17935,9 +18403,9 @@
           <w:noProof/>
         </w:rPr>
         <w:drawing>
-          <wp:inline distT="0" distB="0" distL="0" distR="0" wp14:anchorId="19216B25" wp14:editId="21DA60C6">
-            <wp:extent cx="6667500" cy="4131762"/>
-            <wp:effectExtent l="0" t="0" r="0" b="2540"/>
+          <wp:inline distT="0" distB="0" distL="0" distR="0" wp14:anchorId="19216B25" wp14:editId="4B3864AD">
+            <wp:extent cx="4924425" cy="3051601"/>
+            <wp:effectExtent l="0" t="0" r="0" b="0"/>
             <wp:docPr id="3" name="Picture 3"/>
             <wp:cNvGraphicFramePr>
               <a:graphicFrameLocks xmlns:a="http://schemas.openxmlformats.org/drawingml/2006/main" noChangeAspect="1"/>
@@ -17952,7 +18420,7 @@
                     </pic:cNvPicPr>
                   </pic:nvPicPr>
                   <pic:blipFill>
-                    <a:blip r:embed="rId13">
+                    <a:blip r:embed="rId13" cstate="print">
                       <a:extLst>
                         <a:ext uri="{28A0092B-C50C-407E-A947-70E740481C1C}">
                           <a14:useLocalDpi xmlns:a14="http://schemas.microsoft.com/office/drawing/2010/main" val="0"/>
@@ -17967,7 +18435,7 @@
                   <pic:spPr bwMode="auto">
                     <a:xfrm>
                       <a:off x="0" y="0"/>
-                      <a:ext cx="6686255" cy="4143384"/>
+                      <a:ext cx="5011841" cy="3105772"/>
                     </a:xfrm>
                     <a:prstGeom prst="rect">
                       <a:avLst/>
@@ -17983,155 +18451,128 @@
           </wp:inline>
         </w:drawing>
       </w:r>
-      <w:r>
-        <w:rPr>
-          <w:rFonts w:ascii="Calibri" w:hAnsi="Calibri" w:cs="Calibri"/>
-          <w:color w:val="000000"/>
-          <w:shd w:val="clear" w:color="auto" w:fill="FFFFFF"/>
-        </w:rPr>
-        <w:br/>
-      </w:r>
     </w:p>
     <w:p>
       <w:pPr>
         <w:spacing w:line="256" w:lineRule="auto"/>
+        <w:rPr>
+          <w:rFonts w:ascii="Times New Roman" w:eastAsia="Times New Roman" w:hAnsi="Times New Roman" w:cs="Times New Roman"/>
+          <w:sz w:val="28"/>
+          <w:szCs w:val="28"/>
+          <w:u w:val="single"/>
+          <w:lang w:val="en-US"/>
+        </w:rPr>
       </w:pPr>
+      <w:r>
+        <w:rPr>
+          <w:rFonts w:ascii="Times New Roman" w:eastAsia="Times New Roman" w:hAnsi="Times New Roman" w:cs="Times New Roman"/>
+          <w:sz w:val="28"/>
+          <w:szCs w:val="28"/>
+          <w:u w:val="single"/>
+          <w:lang w:val="en-US"/>
+        </w:rPr>
+        <w:lastRenderedPageBreak/>
+        <w:t>Class diagram</w:t>
+      </w:r>
     </w:p>
     <w:p>
       <w:pPr>
         <w:spacing w:line="256" w:lineRule="auto"/>
+        <w:rPr>
+          <w:rFonts w:ascii="Times New Roman" w:eastAsia="Times New Roman" w:hAnsi="Times New Roman" w:cs="Times New Roman"/>
+          <w:sz w:val="24"/>
+          <w:szCs w:val="24"/>
+          <w:lang w:val="en-US"/>
+        </w:rPr>
       </w:pPr>
+      <w:r>
+        <w:rPr>
+          <w:rFonts w:ascii="Times New Roman" w:eastAsia="Times New Roman" w:hAnsi="Times New Roman" w:cs="Times New Roman"/>
+          <w:sz w:val="24"/>
+          <w:szCs w:val="24"/>
+          <w:lang w:val="en-US"/>
+        </w:rPr>
+        <w:t xml:space="preserve">The class diagram is similar to the one from deliverable 3 because we kept the same classes, and the relations are still the same, but it is also different because we added a new class called Admin. </w:t>
+      </w:r>
+      <w:r>
+        <w:rPr>
+          <w:rFonts w:ascii="Times New Roman" w:eastAsia="Times New Roman" w:hAnsi="Times New Roman" w:cs="Times New Roman"/>
+          <w:sz w:val="24"/>
+          <w:szCs w:val="24"/>
+          <w:lang w:val="en-US"/>
+        </w:rPr>
+        <w:t xml:space="preserve">The admin class is similar to the Employee class but it has 2 new methods which are </w:t>
+      </w:r>
+      <w:proofErr w:type="spellStart"/>
+      <w:proofErr w:type="gramStart"/>
+      <w:r>
+        <w:rPr>
+          <w:rFonts w:ascii="Times New Roman" w:eastAsia="Times New Roman" w:hAnsi="Times New Roman" w:cs="Times New Roman"/>
+          <w:sz w:val="24"/>
+          <w:szCs w:val="24"/>
+          <w:lang w:val="en-US"/>
+        </w:rPr>
+        <w:t>addProblemType</w:t>
+      </w:r>
+      <w:proofErr w:type="spellEnd"/>
+      <w:r>
+        <w:rPr>
+          <w:rFonts w:ascii="Times New Roman" w:eastAsia="Times New Roman" w:hAnsi="Times New Roman" w:cs="Times New Roman"/>
+          <w:sz w:val="24"/>
+          <w:szCs w:val="24"/>
+          <w:lang w:val="en-US"/>
+        </w:rPr>
+        <w:t>(</w:t>
+      </w:r>
+      <w:proofErr w:type="gramEnd"/>
+      <w:r>
+        <w:rPr>
+          <w:rFonts w:ascii="Times New Roman" w:eastAsia="Times New Roman" w:hAnsi="Times New Roman" w:cs="Times New Roman"/>
+          <w:sz w:val="24"/>
+          <w:szCs w:val="24"/>
+          <w:lang w:val="en-US"/>
+        </w:rPr>
+        <w:t xml:space="preserve">) and </w:t>
+      </w:r>
+      <w:proofErr w:type="spellStart"/>
+      <w:r>
+        <w:rPr>
+          <w:rFonts w:ascii="Times New Roman" w:eastAsia="Times New Roman" w:hAnsi="Times New Roman" w:cs="Times New Roman"/>
+          <w:sz w:val="24"/>
+          <w:szCs w:val="24"/>
+          <w:lang w:val="en-US"/>
+        </w:rPr>
+        <w:t>deleteProblemType</w:t>
+      </w:r>
+      <w:proofErr w:type="spellEnd"/>
+      <w:r>
+        <w:rPr>
+          <w:rFonts w:ascii="Times New Roman" w:eastAsia="Times New Roman" w:hAnsi="Times New Roman" w:cs="Times New Roman"/>
+          <w:sz w:val="24"/>
+          <w:szCs w:val="24"/>
+          <w:lang w:val="en-US"/>
+        </w:rPr>
+        <w:t>().</w:t>
+      </w:r>
     </w:p>
     <w:p>
       <w:pPr>
         <w:spacing w:line="256" w:lineRule="auto"/>
+        <w:rPr>
+          <w:rFonts w:ascii="Times New Roman" w:eastAsia="Times New Roman" w:hAnsi="Times New Roman" w:cs="Times New Roman"/>
+          <w:sz w:val="28"/>
+          <w:szCs w:val="28"/>
+          <w:lang w:val="en-US"/>
+        </w:rPr>
       </w:pPr>
-    </w:p>
-    <w:p>
-      <w:pPr>
-        <w:spacing w:line="256" w:lineRule="auto"/>
-      </w:pPr>
-    </w:p>
-    <w:p>
-      <w:pPr>
-        <w:spacing w:line="256" w:lineRule="auto"/>
-        <w:rPr>
-          <w:rFonts w:ascii="Times New Roman" w:eastAsia="Times New Roman" w:hAnsi="Times New Roman" w:cs="Times New Roman"/>
-          <w:sz w:val="28"/>
-          <w:szCs w:val="28"/>
-          <w:u w:val="single"/>
-          <w:lang w:val="en-US"/>
-        </w:rPr>
-      </w:pPr>
-      <w:r>
-        <w:rPr>
-          <w:rFonts w:ascii="Times New Roman" w:eastAsia="Times New Roman" w:hAnsi="Times New Roman" w:cs="Times New Roman"/>
-          <w:sz w:val="28"/>
-          <w:szCs w:val="28"/>
-          <w:u w:val="single"/>
-          <w:lang w:val="en-US"/>
-        </w:rPr>
-        <w:t>Class diagram</w:t>
-      </w:r>
-    </w:p>
-    <w:p>
-      <w:pPr>
-        <w:spacing w:line="256" w:lineRule="auto"/>
-        <w:rPr>
-          <w:rFonts w:ascii="Times New Roman" w:eastAsia="Times New Roman" w:hAnsi="Times New Roman" w:cs="Times New Roman"/>
-          <w:sz w:val="24"/>
-          <w:szCs w:val="24"/>
-          <w:lang w:val="en-US"/>
-        </w:rPr>
-      </w:pPr>
-      <w:r>
-        <w:rPr>
-          <w:rFonts w:ascii="Times New Roman" w:eastAsia="Times New Roman" w:hAnsi="Times New Roman" w:cs="Times New Roman"/>
-          <w:sz w:val="24"/>
-          <w:szCs w:val="24"/>
-          <w:lang w:val="en-US"/>
-        </w:rPr>
-        <w:t xml:space="preserve">The class diagram is similar to the one from deliverable 3 because we kept the same classes, and the relations are still the same, but it is also different because we added a new class called Admin. </w:t>
-      </w:r>
-      <w:r>
-        <w:rPr>
-          <w:rFonts w:ascii="Times New Roman" w:eastAsia="Times New Roman" w:hAnsi="Times New Roman" w:cs="Times New Roman"/>
-          <w:sz w:val="24"/>
-          <w:szCs w:val="24"/>
-          <w:lang w:val="en-US"/>
-        </w:rPr>
-        <w:t xml:space="preserve">The admin class is similar to the Employee class but it has 2 new methods which are </w:t>
-      </w:r>
-      <w:proofErr w:type="spellStart"/>
-      <w:proofErr w:type="gramStart"/>
-      <w:r>
-        <w:rPr>
-          <w:rFonts w:ascii="Times New Roman" w:eastAsia="Times New Roman" w:hAnsi="Times New Roman" w:cs="Times New Roman"/>
-          <w:sz w:val="24"/>
-          <w:szCs w:val="24"/>
-          <w:lang w:val="en-US"/>
-        </w:rPr>
-        <w:t>addProblemType</w:t>
-      </w:r>
-      <w:proofErr w:type="spellEnd"/>
-      <w:r>
-        <w:rPr>
-          <w:rFonts w:ascii="Times New Roman" w:eastAsia="Times New Roman" w:hAnsi="Times New Roman" w:cs="Times New Roman"/>
-          <w:sz w:val="24"/>
-          <w:szCs w:val="24"/>
-          <w:lang w:val="en-US"/>
-        </w:rPr>
-        <w:t>(</w:t>
-      </w:r>
-      <w:proofErr w:type="gramEnd"/>
-      <w:r>
-        <w:rPr>
-          <w:rFonts w:ascii="Times New Roman" w:eastAsia="Times New Roman" w:hAnsi="Times New Roman" w:cs="Times New Roman"/>
-          <w:sz w:val="24"/>
-          <w:szCs w:val="24"/>
-          <w:lang w:val="en-US"/>
-        </w:rPr>
-        <w:t xml:space="preserve">) and </w:t>
-      </w:r>
-      <w:proofErr w:type="spellStart"/>
-      <w:r>
-        <w:rPr>
-          <w:rFonts w:ascii="Times New Roman" w:eastAsia="Times New Roman" w:hAnsi="Times New Roman" w:cs="Times New Roman"/>
-          <w:sz w:val="24"/>
-          <w:szCs w:val="24"/>
-          <w:lang w:val="en-US"/>
-        </w:rPr>
-        <w:t>deleteProblemType</w:t>
-      </w:r>
-      <w:proofErr w:type="spellEnd"/>
-      <w:r>
-        <w:rPr>
-          <w:rFonts w:ascii="Times New Roman" w:eastAsia="Times New Roman" w:hAnsi="Times New Roman" w:cs="Times New Roman"/>
-          <w:sz w:val="24"/>
-          <w:szCs w:val="24"/>
-          <w:lang w:val="en-US"/>
-        </w:rPr>
-        <w:t>().</w:t>
-      </w:r>
-    </w:p>
-    <w:p>
-      <w:pPr>
-        <w:spacing w:line="256" w:lineRule="auto"/>
-        <w:rPr>
-          <w:rFonts w:ascii="Times New Roman" w:eastAsia="Times New Roman" w:hAnsi="Times New Roman" w:cs="Times New Roman"/>
-          <w:sz w:val="28"/>
-          <w:szCs w:val="28"/>
-          <w:lang w:val="en-US"/>
-        </w:rPr>
-      </w:pPr>
       <w:r>
         <w:rPr>
           <w:noProof/>
         </w:rPr>
         <w:drawing>
-          <wp:inline distT="0" distB="0" distL="0" distR="0" wp14:anchorId="6639A330" wp14:editId="0EB22AD5">
-            <wp:extent cx="3759392" cy="6038017"/>
-            <wp:effectExtent l="0" t="0" r="0" b="1270"/>
+          <wp:inline distT="0" distB="0" distL="0" distR="0" wp14:anchorId="6639A330" wp14:editId="5AA1B80A">
+            <wp:extent cx="3432945" cy="5513705"/>
+            <wp:effectExtent l="0" t="0" r="0" b="0"/>
             <wp:docPr id="4" name="Picture 4"/>
             <wp:cNvGraphicFramePr>
               <a:graphicFrameLocks xmlns:a="http://schemas.openxmlformats.org/drawingml/2006/main" noChangeAspect="1"/>
@@ -18161,7 +18602,7 @@
                   <pic:spPr bwMode="auto">
                     <a:xfrm>
                       <a:off x="0" y="0"/>
-                      <a:ext cx="3783832" cy="6077270"/>
+                      <a:ext cx="3464872" cy="5564984"/>
                     </a:xfrm>
                     <a:prstGeom prst="rect">
                       <a:avLst/>
@@ -18193,17 +18634,6 @@
         <w:spacing w:line="256" w:lineRule="auto"/>
         <w:rPr>
           <w:rFonts w:ascii="Times New Roman" w:eastAsia="Times New Roman" w:hAnsi="Times New Roman" w:cs="Times New Roman"/>
-          <w:sz w:val="28"/>
-          <w:szCs w:val="28"/>
-          <w:lang w:val="en-US"/>
-        </w:rPr>
-      </w:pPr>
-    </w:p>
-    <w:p>
-      <w:pPr>
-        <w:spacing w:line="256" w:lineRule="auto"/>
-        <w:rPr>
-          <w:rFonts w:ascii="Times New Roman" w:eastAsia="Times New Roman" w:hAnsi="Times New Roman" w:cs="Times New Roman"/>
           <w:b/>
           <w:bCs/>
           <w:color w:val="000000" w:themeColor="text1"/>
@@ -18222,7 +18652,6 @@
           <w:szCs w:val="28"/>
           <w:lang w:val="en-US"/>
         </w:rPr>
-        <w:lastRenderedPageBreak/>
         <w:t>Appendix 3</w:t>
       </w:r>
       <w:r>
@@ -18583,13 +19012,10 @@
           <w:color w:val="000000" w:themeColor="text1"/>
           <w:sz w:val="28"/>
           <w:szCs w:val="28"/>
-          <w:lang w:val="en-US"/>
+          <w:lang w:val="fr-FR"/>
         </w:rPr>
       </w:pPr>
-    </w:p>
-    <w:p>
-      <w:pPr>
-        <w:spacing w:line="256" w:lineRule="auto"/>
+      <w:r>
         <w:rPr>
           <w:rFonts w:ascii="Times New Roman" w:eastAsia="Times New Roman" w:hAnsi="Times New Roman" w:cs="Times New Roman"/>
           <w:b/>
@@ -18597,20 +19023,8 @@
           <w:color w:val="000000" w:themeColor="text1"/>
           <w:sz w:val="28"/>
           <w:szCs w:val="28"/>
-          <w:lang w:val="en-US"/>
-        </w:rPr>
-      </w:pPr>
-      <w:r>
-        <w:rPr>
-          <w:rFonts w:ascii="Times New Roman" w:eastAsia="Times New Roman" w:hAnsi="Times New Roman" w:cs="Times New Roman"/>
-          <w:b/>
-          <w:bCs/>
-          <w:color w:val="000000" w:themeColor="text1"/>
-          <w:sz w:val="28"/>
-          <w:szCs w:val="28"/>
-          <w:lang w:val="en-US"/>
-        </w:rPr>
-        <w:lastRenderedPageBreak/>
+          <w:lang w:val="fr-FR"/>
+        </w:rPr>
         <w:t>Bibliography</w:t>
       </w:r>
     </w:p>
@@ -18633,7 +19047,7 @@
           <w:color w:val="202124"/>
           <w:sz w:val="21"/>
           <w:szCs w:val="21"/>
-          <w:lang w:val="en-US" w:eastAsia="en-US"/>
+          <w:lang w:val="fr-FR" w:eastAsia="en-US"/>
         </w:rPr>
         <w:br/>
       </w:r>
@@ -18646,6 +19060,7 @@
           <w:sz w:val="24"/>
           <w:szCs w:val="24"/>
           <w:shd w:val="clear" w:color="auto" w:fill="FFFFFF"/>
+          <w:lang w:val="fr-FR"/>
         </w:rPr>
         <w:t>Gaudenz</w:t>
       </w:r>
@@ -18658,6 +19073,7 @@
           <w:sz w:val="24"/>
           <w:szCs w:val="24"/>
           <w:shd w:val="clear" w:color="auto" w:fill="FFFFFF"/>
+          <w:lang w:val="fr-FR"/>
         </w:rPr>
         <w:t xml:space="preserve">, A., &amp; Benson, D. (2000). </w:t>
       </w:r>
@@ -19161,6 +19577,7 @@
   <w:style w:type="character" w:default="1" w:styleId="DefaultParagraphFont">
     <w:name w:val="Default Paragraph Font"/>
     <w:uiPriority w:val="1"/>
+    <w:semiHidden/>
     <w:unhideWhenUsed/>
   </w:style>
   <w:style w:type="table" w:default="1" w:styleId="TableNormal">

</xml_diff>

<commit_message>
Updated del 6 doc and ERD
</commit_message>
<xml_diff>
--- a/deliverable 6/Deliverable6.docx
+++ b/deliverable 6/Deliverable6.docx
@@ -489,7 +489,6 @@
           <w:lang w:val="es-ES"/>
         </w:rPr>
       </w:pPr>
-      <w:proofErr w:type="spellStart"/>
       <w:r>
         <w:rPr>
           <w:rStyle w:val="normaltextrun"/>
@@ -499,19 +498,7 @@
           <w:szCs w:val="28"/>
           <w:lang w:val="es-ES"/>
         </w:rPr>
-        <w:t>Dinal</w:t>
-      </w:r>
-      <w:proofErr w:type="spellEnd"/>
-      <w:r>
-        <w:rPr>
-          <w:rStyle w:val="normaltextrun"/>
-          <w:rFonts w:ascii="Times New Roman" w:eastAsia="Times New Roman" w:hAnsi="Times New Roman" w:cs="Times New Roman"/>
-          <w:color w:val="000000" w:themeColor="text1"/>
-          <w:sz w:val="28"/>
-          <w:szCs w:val="28"/>
-          <w:lang w:val="es-ES"/>
-        </w:rPr>
-        <w:t xml:space="preserve"> Patel </w:t>
+        <w:t>Dinal Patel </w:t>
       </w:r>
     </w:p>
     <w:p>
@@ -895,29 +882,7 @@
           <w:szCs w:val="28"/>
           <w:lang w:val="en-US"/>
         </w:rPr>
-        <w:t>I, (</w:t>
-      </w:r>
-      <w:proofErr w:type="spellStart"/>
-      <w:r>
-        <w:rPr>
-          <w:rFonts w:ascii="Times New Roman" w:eastAsia="Times New Roman" w:hAnsi="Times New Roman" w:cs="Times New Roman"/>
-          <w:color w:val="000000" w:themeColor="text1"/>
-          <w:sz w:val="28"/>
-          <w:szCs w:val="28"/>
-          <w:lang w:val="en-US"/>
-        </w:rPr>
-        <w:t>Dinal</w:t>
-      </w:r>
-      <w:proofErr w:type="spellEnd"/>
-      <w:r>
-        <w:rPr>
-          <w:rFonts w:ascii="Times New Roman" w:eastAsia="Times New Roman" w:hAnsi="Times New Roman" w:cs="Times New Roman"/>
-          <w:color w:val="000000" w:themeColor="text1"/>
-          <w:sz w:val="28"/>
-          <w:szCs w:val="28"/>
-          <w:lang w:val="en-US"/>
-        </w:rPr>
-        <w:t xml:space="preserve"> Patel), student ID# (2042827), certify that I have contributed to this deliverable, (signature – this can be a scanned image, or an electronic signature). </w:t>
+        <w:t xml:space="preserve">I, (Dinal Patel), student ID# (2042827), certify that I have contributed to this deliverable, (signature – this can be a scanned image, or an electronic signature). </w:t>
       </w:r>
     </w:p>
     <w:p>
@@ -1805,8 +1770,6 @@
         </w:rPr>
         <w:t>1</w:t>
       </w:r>
-      <w:bookmarkStart w:id="0" w:name="_GoBack"/>
-      <w:bookmarkEnd w:id="0"/>
     </w:p>
     <w:p>
       <w:pPr>
@@ -18403,10 +18366,10 @@
           <w:noProof/>
         </w:rPr>
         <w:drawing>
-          <wp:inline distT="0" distB="0" distL="0" distR="0" wp14:anchorId="19216B25" wp14:editId="4B3864AD">
-            <wp:extent cx="4924425" cy="3051601"/>
+          <wp:inline distT="0" distB="0" distL="0" distR="0" wp14:anchorId="72FDD805" wp14:editId="5B7EA5BC">
+            <wp:extent cx="4648200" cy="3224244"/>
             <wp:effectExtent l="0" t="0" r="0" b="0"/>
-            <wp:docPr id="3" name="Picture 3"/>
+            <wp:docPr id="1" name="Picture 1"/>
             <wp:cNvGraphicFramePr>
               <a:graphicFrameLocks xmlns:a="http://schemas.openxmlformats.org/drawingml/2006/main" noChangeAspect="1"/>
             </wp:cNvGraphicFramePr>
@@ -18435,7 +18398,7 @@
                   <pic:spPr bwMode="auto">
                     <a:xfrm>
                       <a:off x="0" y="0"/>
-                      <a:ext cx="5011841" cy="3105772"/>
+                      <a:ext cx="4690456" cy="3253555"/>
                     </a:xfrm>
                     <a:prstGeom prst="rect">
                       <a:avLst/>
@@ -18451,6 +18414,8 @@
           </wp:inline>
         </w:drawing>
       </w:r>
+      <w:bookmarkStart w:id="0" w:name="_GoBack"/>
+      <w:bookmarkEnd w:id="0"/>
     </w:p>
     <w:p>
       <w:pPr>
@@ -19978,6 +19943,21 @@
 </file>
 
 <file path=customXml/item1.xml><?xml version="1.0" encoding="utf-8"?>
+<p:properties xmlns:p="http://schemas.microsoft.com/office/2006/metadata/properties" xmlns:xsi="http://www.w3.org/2001/XMLSchema-instance" xmlns:pc="http://schemas.microsoft.com/office/infopath/2007/PartnerControls">
+  <documentManagement/>
+</p:properties>
+</file>
+
+<file path=customXml/item2.xml><?xml version="1.0" encoding="utf-8"?>
+<?mso-contentType ?>
+<FormTemplates xmlns="http://schemas.microsoft.com/sharepoint/v3/contenttype/forms">
+  <Display>DocumentLibraryForm</Display>
+  <Edit>DocumentLibraryForm</Edit>
+  <New>DocumentLibraryForm</New>
+</FormTemplates>
+</file>
+
+<file path=customXml/item3.xml><?xml version="1.0" encoding="utf-8"?>
 <ct:contentTypeSchema xmlns:ct="http://schemas.microsoft.com/office/2006/metadata/contentType" xmlns:ma="http://schemas.microsoft.com/office/2006/metadata/properties/metaAttributes" ct:_="" ma:_="" ma:contentTypeName="Document" ma:contentTypeID="0x01010011C01DEAF05E61419FBCE64254177B15" ma:contentTypeVersion="11" ma:contentTypeDescription="Create a new document." ma:contentTypeScope="" ma:versionID="4f1ab569418e2cc4a8bfe7b68fbf2534">
   <xsd:schema xmlns:xsd="http://www.w3.org/2001/XMLSchema" xmlns:xs="http://www.w3.org/2001/XMLSchema" xmlns:p="http://schemas.microsoft.com/office/2006/metadata/properties" xmlns:ns3="af2084f9-cf63-4fb3-8ab6-d27ffb1c3e4f" xmlns:ns4="e55c14c4-d738-4a4b-93e2-78a80aebd8c3" targetNamespace="http://schemas.microsoft.com/office/2006/metadata/properties" ma:root="true" ma:fieldsID="d4bb4922409d49753a94e3decaf90197" ns3:_="" ns4:_="">
     <xsd:import namespace="af2084f9-cf63-4fb3-8ab6-d27ffb1c3e4f"/>
@@ -20188,22 +20168,24 @@
 </ct:contentTypeSchema>
 </file>
 
-<file path=customXml/item2.xml><?xml version="1.0" encoding="utf-8"?>
-<?mso-contentType ?>
-<FormTemplates xmlns="http://schemas.microsoft.com/sharepoint/v3/contenttype/forms">
-  <Display>DocumentLibraryForm</Display>
-  <Edit>DocumentLibraryForm</Edit>
-  <New>DocumentLibraryForm</New>
-</FormTemplates>
+<file path=customXml/itemProps1.xml><?xml version="1.0" encoding="utf-8"?>
+<ds:datastoreItem xmlns:ds="http://schemas.openxmlformats.org/officeDocument/2006/customXml" ds:itemID="{81F81F29-532F-46E6-B601-DE2833E6E595}">
+  <ds:schemaRefs>
+    <ds:schemaRef ds:uri="http://schemas.microsoft.com/office/2006/metadata/properties"/>
+    <ds:schemaRef ds:uri="http://schemas.microsoft.com/office/infopath/2007/PartnerControls"/>
+  </ds:schemaRefs>
+</ds:datastoreItem>
 </file>
 
-<file path=customXml/item3.xml><?xml version="1.0" encoding="utf-8"?>
-<p:properties xmlns:p="http://schemas.microsoft.com/office/2006/metadata/properties" xmlns:xsi="http://www.w3.org/2001/XMLSchema-instance" xmlns:pc="http://schemas.microsoft.com/office/infopath/2007/PartnerControls">
-  <documentManagement/>
-</p:properties>
+<file path=customXml/itemProps2.xml><?xml version="1.0" encoding="utf-8"?>
+<ds:datastoreItem xmlns:ds="http://schemas.openxmlformats.org/officeDocument/2006/customXml" ds:itemID="{800A1B79-CE9D-4DD6-8291-476A32C95D44}">
+  <ds:schemaRefs>
+    <ds:schemaRef ds:uri="http://schemas.microsoft.com/sharepoint/v3/contenttype/forms"/>
+  </ds:schemaRefs>
+</ds:datastoreItem>
 </file>
 
-<file path=customXml/itemProps1.xml><?xml version="1.0" encoding="utf-8"?>
+<file path=customXml/itemProps3.xml><?xml version="1.0" encoding="utf-8"?>
 <ds:datastoreItem xmlns:ds="http://schemas.openxmlformats.org/officeDocument/2006/customXml" ds:itemID="{942F85F0-A6CD-4505-BB85-2E100D345ED8}">
   <ds:schemaRefs>
     <ds:schemaRef ds:uri="http://schemas.microsoft.com/office/2006/metadata/contentType"/>
@@ -20220,21 +20202,4 @@
     <ds:schemaRef ds:uri="http://schemas.microsoft.com/internal/obd"/>
   </ds:schemaRefs>
 </ds:datastoreItem>
-</file>
-
-<file path=customXml/itemProps2.xml><?xml version="1.0" encoding="utf-8"?>
-<ds:datastoreItem xmlns:ds="http://schemas.openxmlformats.org/officeDocument/2006/customXml" ds:itemID="{800A1B79-CE9D-4DD6-8291-476A32C95D44}">
-  <ds:schemaRefs>
-    <ds:schemaRef ds:uri="http://schemas.microsoft.com/sharepoint/v3/contenttype/forms"/>
-  </ds:schemaRefs>
-</ds:datastoreItem>
-</file>
-
-<file path=customXml/itemProps3.xml><?xml version="1.0" encoding="utf-8"?>
-<ds:datastoreItem xmlns:ds="http://schemas.openxmlformats.org/officeDocument/2006/customXml" ds:itemID="{81F81F29-532F-46E6-B601-DE2833E6E595}">
-  <ds:schemaRefs>
-    <ds:schemaRef ds:uri="http://schemas.microsoft.com/office/2006/metadata/properties"/>
-    <ds:schemaRef ds:uri="http://schemas.microsoft.com/office/infopath/2007/PartnerControls"/>
-  </ds:schemaRefs>
-</ds:datastoreItem>
 </file>
</xml_diff>